<commit_message>
[PT-102 Create Shows Functional Test] in line correction for test 2: test 2 bis
</commit_message>
<xml_diff>
--- a/docs/Reuniones/Sprint 3/Pruebas Funcionales/20131005 PT-102 Pruebas Funcionales - Crear Funciones.docx
+++ b/docs/Reuniones/Sprint 3/Pruebas Funcionales/20131005 PT-102 Pruebas Funcionales - Crear Funciones.docx
@@ -1,10 +1,10 @@
 
 <file path=word/document.xml><?xml version="1.0" encoding="utf-8"?>
-<w:document xmlns:wpc="http://schemas.microsoft.com/office/word/2010/wordprocessingCanvas" xmlns:mc="http://schemas.openxmlformats.org/markup-compatibility/2006" xmlns:o="urn:schemas-microsoft-com:office:office" xmlns:r="http://schemas.openxmlformats.org/officeDocument/2006/relationships" xmlns:m="http://schemas.openxmlformats.org/officeDocument/2006/math" xmlns:v="urn:schemas-microsoft-com:vml" xmlns:wp14="http://schemas.microsoft.com/office/word/2010/wordprocessingDrawing" xmlns:wp="http://schemas.openxmlformats.org/drawingml/2006/wordprocessingDrawing" xmlns:w10="urn:schemas-microsoft-com:office:word" xmlns:w="http://schemas.openxmlformats.org/wordprocessingml/2006/main" xmlns:w14="http://schemas.microsoft.com/office/word/2010/wordml" xmlns:w15="http://schemas.microsoft.com/office/word/2012/wordml" xmlns:wpg="http://schemas.microsoft.com/office/word/2010/wordprocessingGroup" xmlns:wpi="http://schemas.microsoft.com/office/word/2010/wordprocessingInk" xmlns:wne="http://schemas.microsoft.com/office/word/2006/wordml" xmlns:wps="http://schemas.microsoft.com/office/word/2010/wordprocessingShape" mc:Ignorable="w14 w15 wp14">
+<w:document xmlns:ve="http://schemas.openxmlformats.org/markup-compatibility/2006" xmlns:o="urn:schemas-microsoft-com:office:office" xmlns:r="http://schemas.openxmlformats.org/officeDocument/2006/relationships" xmlns:m="http://schemas.openxmlformats.org/officeDocument/2006/math" xmlns:v="urn:schemas-microsoft-com:vml" xmlns:wp="http://schemas.openxmlformats.org/drawingml/2006/wordprocessingDrawing" xmlns:w10="urn:schemas-microsoft-com:office:word" xmlns:w="http://schemas.openxmlformats.org/wordprocessingml/2006/main" xmlns:wne="http://schemas.microsoft.com/office/word/2006/wordml">
   <w:body>
     <w:p>
       <w:pPr>
-        <w:pStyle w:val="Heading1"/>
+        <w:pStyle w:val="Ttulo1"/>
       </w:pPr>
       <w:r>
         <w:t>Pruebas Funcionales – PT-102</w:t>
@@ -21,7 +21,7 @@
     </w:p>
     <w:p>
       <w:pPr>
-        <w:pStyle w:val="Heading2"/>
+        <w:pStyle w:val="Ttulo2"/>
       </w:pPr>
       <w:r>
         <w:t>Prueba 1</w:t>
@@ -79,10 +79,10 @@
     </w:p>
     <w:p>
       <w:pPr>
-        <w:pStyle w:val="ListParagraph"/>
-        <w:numPr>
-          <w:ilvl w:val="0"/>
-          <w:numId w:val="3"/>
+        <w:pStyle w:val="Prrafodelista"/>
+        <w:numPr>
+          <w:ilvl w:val="0"/>
+          <w:numId w:val="23"/>
         </w:numPr>
       </w:pPr>
       <w:r>
@@ -110,7 +110,7 @@
     </w:p>
     <w:p>
       <w:pPr>
-        <w:pStyle w:val="ListParagraph"/>
+        <w:pStyle w:val="Prrafodelista"/>
         <w:numPr>
           <w:ilvl w:val="0"/>
           <w:numId w:val="4"/>
@@ -122,7 +122,7 @@
     </w:p>
     <w:p>
       <w:pPr>
-        <w:pStyle w:val="ListParagraph"/>
+        <w:pStyle w:val="Prrafodelista"/>
         <w:numPr>
           <w:ilvl w:val="0"/>
           <w:numId w:val="4"/>
@@ -143,7 +143,7 @@
     </w:p>
     <w:p>
       <w:pPr>
-        <w:pStyle w:val="ListParagraph"/>
+        <w:pStyle w:val="Prrafodelista"/>
         <w:numPr>
           <w:ilvl w:val="0"/>
           <w:numId w:val="4"/>
@@ -155,7 +155,7 @@
     </w:p>
     <w:p>
       <w:pPr>
-        <w:pStyle w:val="Heading2"/>
+        <w:pStyle w:val="Ttulo2"/>
       </w:pPr>
       <w:r>
         <w:t>Prueba 2</w:t>
@@ -165,17 +165,20 @@
       <w:pPr>
         <w:rPr>
           <w:i/>
+          <w:color w:val="FF0000"/>
         </w:rPr>
       </w:pPr>
       <w:r>
         <w:rPr>
           <w:i/>
+          <w:color w:val="FF0000"/>
         </w:rPr>
         <w:t>El administrador agrega funciones para una película para ciertos días de la semana entre dos fechas determinadas</w:t>
       </w:r>
       <w:r>
         <w:rPr>
           <w:i/>
+          <w:color w:val="FF0000"/>
         </w:rPr>
         <w:t>, utilizando un horario y sala fija.</w:t>
       </w:r>
@@ -184,40 +187,224 @@
       <w:pPr>
         <w:rPr>
           <w:b/>
+          <w:color w:val="FF0000"/>
         </w:rPr>
       </w:pPr>
       <w:r>
         <w:rPr>
           <w:b/>
+          <w:color w:val="FF0000"/>
         </w:rPr>
         <w:t>Criterio de aceptación</w:t>
       </w:r>
     </w:p>
     <w:p>
       <w:pPr>
-        <w:pStyle w:val="ListParagraph"/>
-        <w:numPr>
-          <w:ilvl w:val="0"/>
-          <w:numId w:val="3"/>
-        </w:numPr>
-      </w:pPr>
-      <w:r>
-        <w:t>Al visualizar la lista de funciones de una película (como administrador o usuario), se pueden ver las funciones agregadas</w:t>
-      </w:r>
-      <w:r>
+        <w:pStyle w:val="Prrafodelista"/>
+        <w:numPr>
+          <w:ilvl w:val="0"/>
+          <w:numId w:val="22"/>
+        </w:numPr>
+        <w:rPr>
+          <w:color w:val="FF0000"/>
+        </w:rPr>
+      </w:pPr>
+      <w:r>
+        <w:rPr>
+          <w:color w:val="FF0000"/>
+        </w:rPr>
+        <w:t>Al visualizar la lista de funciones de una película (como administrador o usuario), se pueden ver las funciones agregadas.</w:t>
+      </w:r>
+    </w:p>
+    <w:p>
+      <w:pPr>
+        <w:pStyle w:val="Prrafodelista"/>
+        <w:numPr>
+          <w:ilvl w:val="0"/>
+          <w:numId w:val="22"/>
+        </w:numPr>
+        <w:rPr>
+          <w:color w:val="FF0000"/>
+        </w:rPr>
+      </w:pPr>
+      <w:r>
+        <w:rPr>
+          <w:color w:val="FF0000"/>
+        </w:rPr>
+        <w:t>Se muestra una pantalla de confirmación con el mensaje: "Las funciones fueron creadas".</w:t>
+      </w:r>
+    </w:p>
+    <w:p>
+      <w:pPr>
+        <w:rPr>
+          <w:b/>
+          <w:color w:val="FF0000"/>
+        </w:rPr>
+      </w:pPr>
+      <w:r>
+        <w:rPr>
+          <w:b/>
+          <w:color w:val="FF0000"/>
+        </w:rPr>
+        <w:t>Pasos:</w:t>
+      </w:r>
+    </w:p>
+    <w:p>
+      <w:pPr>
+        <w:pStyle w:val="Prrafodelista"/>
+        <w:numPr>
+          <w:ilvl w:val="0"/>
+          <w:numId w:val="10"/>
+        </w:numPr>
+        <w:rPr>
+          <w:color w:val="FF0000"/>
+        </w:rPr>
+      </w:pPr>
+      <w:r>
+        <w:rPr>
+          <w:color w:val="FF0000"/>
+        </w:rPr>
+        <w:t>El administrador elije una película.</w:t>
+      </w:r>
+    </w:p>
+    <w:p>
+      <w:pPr>
+        <w:pStyle w:val="Prrafodelista"/>
+        <w:numPr>
+          <w:ilvl w:val="0"/>
+          <w:numId w:val="10"/>
+        </w:numPr>
+        <w:rPr>
+          <w:color w:val="FF0000"/>
+        </w:rPr>
+      </w:pPr>
+      <w:r>
+        <w:rPr>
+          <w:color w:val="FF0000"/>
+        </w:rPr>
+        <w:t>El administrador elije un complejo.</w:t>
+      </w:r>
+    </w:p>
+    <w:p>
+      <w:pPr>
+        <w:pStyle w:val="Prrafodelista"/>
+        <w:numPr>
+          <w:ilvl w:val="0"/>
+          <w:numId w:val="10"/>
+        </w:numPr>
+        <w:rPr>
+          <w:color w:val="FF0000"/>
+        </w:rPr>
+      </w:pPr>
+      <w:r>
+        <w:rPr>
+          <w:color w:val="FF0000"/>
+        </w:rPr>
+        <w:t>El administrador selecciona los días en los cuales habrá funciones.</w:t>
+      </w:r>
+    </w:p>
+    <w:p>
+      <w:pPr>
+        <w:pStyle w:val="Prrafodelista"/>
+        <w:numPr>
+          <w:ilvl w:val="0"/>
+          <w:numId w:val="10"/>
+        </w:numPr>
+        <w:rPr>
+          <w:color w:val="FF0000"/>
+        </w:rPr>
+      </w:pPr>
+      <w:r>
+        <w:rPr>
+          <w:color w:val="FF0000"/>
+        </w:rPr>
+        <w:t>El administrador ingresa la hora (especificando hora y minutos) de comienzo de las funciones.</w:t>
+      </w:r>
+    </w:p>
+    <w:p>
+      <w:pPr>
+        <w:pStyle w:val="Prrafodelista"/>
+        <w:numPr>
+          <w:ilvl w:val="0"/>
+          <w:numId w:val="10"/>
+        </w:numPr>
+        <w:rPr>
+          <w:color w:val="FF0000"/>
+        </w:rPr>
+      </w:pPr>
+      <w:r>
+        <w:rPr>
+          <w:color w:val="FF0000"/>
+        </w:rPr>
+        <w:t>El administrador selecciona la sala del complejo donde las funciones tendrán lugar.</w:t>
+      </w:r>
+    </w:p>
+    <w:p>
+      <w:pPr>
+        <w:pStyle w:val="Prrafodelista"/>
+        <w:numPr>
+          <w:ilvl w:val="0"/>
+          <w:numId w:val="10"/>
+        </w:numPr>
+        <w:rPr>
+          <w:color w:val="FF0000"/>
+        </w:rPr>
+      </w:pPr>
+      <w:r>
+        <w:rPr>
+          <w:color w:val="FF0000"/>
+        </w:rPr>
+        <w:t>El administrador determina el precio de las entradas.</w:t>
+      </w:r>
+    </w:p>
+    <w:p>
+      <w:pPr>
+        <w:pStyle w:val="Prrafodelista"/>
+        <w:numPr>
+          <w:ilvl w:val="0"/>
+          <w:numId w:val="10"/>
+        </w:numPr>
+        <w:rPr>
+          <w:color w:val="FF0000"/>
+        </w:rPr>
+      </w:pPr>
+      <w:r>
+        <w:rPr>
+          <w:color w:val="FF0000"/>
+        </w:rPr>
+        <w:t xml:space="preserve">El administrador </w:t>
+      </w:r>
+      <w:r>
+        <w:rPr>
+          <w:color w:val="FF0000"/>
+        </w:rPr>
+        <w:t xml:space="preserve">crea las funciones, apretando </w:t>
+      </w:r>
+      <w:r>
+        <w:rPr>
+          <w:b/>
+          <w:color w:val="FF0000"/>
+        </w:rPr>
+        <w:t>Guardar</w:t>
+      </w:r>
+      <w:r>
+        <w:rPr>
+          <w:color w:val="FF0000"/>
+        </w:rPr>
         <w:t>.</w:t>
       </w:r>
     </w:p>
     <w:p>
       <w:pPr>
-        <w:pStyle w:val="ListParagraph"/>
-        <w:numPr>
-          <w:ilvl w:val="0"/>
-          <w:numId w:val="3"/>
-        </w:numPr>
-      </w:pPr>
-      <w:r>
-        <w:t>Se muestra una pantalla de confirmación con el mensaje: "Las funciones fueron creadas".</w:t>
+        <w:pStyle w:val="Ttulo2"/>
+      </w:pPr>
+      <w:r>
+        <w:t>Prueba 2 bis</w:t>
+      </w:r>
+    </w:p>
+    <w:p>
+      <w:r>
+        <w:t>A intentar entrar en “Funciones” el administrador ingresa sus credenciales para agregar funciones para una película en un complejo determinado.</w:t>
       </w:r>
     </w:p>
     <w:p>
@@ -230,170 +417,276 @@
         <w:rPr>
           <w:b/>
         </w:rPr>
+        <w:t>Criterios de aceptación:</w:t>
+      </w:r>
+    </w:p>
+    <w:p>
+      <w:pPr>
+        <w:pStyle w:val="Prrafodelista"/>
+        <w:numPr>
+          <w:ilvl w:val="0"/>
+          <w:numId w:val="18"/>
+        </w:numPr>
+      </w:pPr>
+      <w:r>
+        <w:lastRenderedPageBreak/>
+        <w:t>Las funciones son agregadas exitosamente.</w:t>
+      </w:r>
+    </w:p>
+    <w:p>
+      <w:pPr>
+        <w:rPr>
+          <w:b/>
+        </w:rPr>
+      </w:pPr>
+      <w:r>
+        <w:rPr>
+          <w:b/>
+        </w:rPr>
         <w:t>Pasos:</w:t>
       </w:r>
     </w:p>
     <w:p>
       <w:pPr>
-        <w:pStyle w:val="ListParagraph"/>
-        <w:numPr>
-          <w:ilvl w:val="0"/>
-          <w:numId w:val="10"/>
-        </w:numPr>
-      </w:pPr>
-      <w:r>
-        <w:t>El administrador elije una película.</w:t>
-      </w:r>
-    </w:p>
-    <w:p>
-      <w:pPr>
-        <w:pStyle w:val="ListParagraph"/>
-        <w:numPr>
-          <w:ilvl w:val="0"/>
-          <w:numId w:val="10"/>
-        </w:numPr>
-      </w:pPr>
-      <w:r>
-        <w:t>El administrador elije un complejo.</w:t>
-      </w:r>
-    </w:p>
-    <w:p>
-      <w:pPr>
-        <w:pStyle w:val="ListParagraph"/>
-        <w:numPr>
-          <w:ilvl w:val="0"/>
-          <w:numId w:val="10"/>
-        </w:numPr>
-      </w:pPr>
-      <w:r>
-        <w:t>El administrador selecciona los días en los cuales habrá funciones.</w:t>
-      </w:r>
-    </w:p>
-    <w:p>
-      <w:pPr>
-        <w:pStyle w:val="ListParagraph"/>
-        <w:numPr>
-          <w:ilvl w:val="0"/>
-          <w:numId w:val="10"/>
-        </w:numPr>
-      </w:pPr>
-      <w:r>
-        <w:t>El administrador ingresa la hora (especificando hora y minutos) de comienzo de las funciones.</w:t>
-      </w:r>
-    </w:p>
-    <w:p>
-      <w:pPr>
-        <w:pStyle w:val="ListParagraph"/>
-        <w:numPr>
-          <w:ilvl w:val="0"/>
-          <w:numId w:val="10"/>
-        </w:numPr>
-      </w:pPr>
-      <w:r>
-        <w:t>El administrador selecciona la sala del complejo donde las funciones tendrán lugar.</w:t>
-      </w:r>
-    </w:p>
-    <w:p>
-      <w:pPr>
-        <w:pStyle w:val="ListParagraph"/>
-        <w:numPr>
-          <w:ilvl w:val="0"/>
-          <w:numId w:val="10"/>
-        </w:numPr>
-      </w:pPr>
-      <w:r>
-        <w:t>El administrador determina el precio de las entradas.</w:t>
-      </w:r>
-    </w:p>
-    <w:p>
-      <w:pPr>
-        <w:pStyle w:val="ListParagraph"/>
-        <w:numPr>
-          <w:ilvl w:val="0"/>
-          <w:numId w:val="10"/>
-        </w:numPr>
-      </w:pPr>
-      <w:r>
-        <w:t xml:space="preserve">El administrador </w:t>
-      </w:r>
-      <w:r>
-        <w:t xml:space="preserve">crea las funciones, apretando </w:t>
-      </w:r>
-      <w:r>
+        <w:pStyle w:val="Prrafodelista"/>
+        <w:numPr>
+          <w:ilvl w:val="0"/>
+          <w:numId w:val="19"/>
+        </w:numPr>
+      </w:pPr>
+      <w:r>
+        <w:t>El administrador ingresa las credenciales correctamente y ve el menú de funciones.</w:t>
+      </w:r>
+    </w:p>
+    <w:p>
+      <w:pPr>
+        <w:pStyle w:val="Prrafodelista"/>
+        <w:numPr>
+          <w:ilvl w:val="0"/>
+          <w:numId w:val="19"/>
+        </w:numPr>
+      </w:pPr>
+      <w:r>
+        <w:t xml:space="preserve">El administrador hace </w:t>
+      </w:r>
+      <w:proofErr w:type="spellStart"/>
+      <w:r>
+        <w:t>click</w:t>
+      </w:r>
+      <w:proofErr w:type="spellEnd"/>
+      <w:r>
+        <w:t xml:space="preserve"> en el botón “Crear nuevas” y ve el menú de crear funciones.</w:t>
+      </w:r>
+    </w:p>
+    <w:p>
+      <w:pPr>
+        <w:pStyle w:val="Prrafodelista"/>
+        <w:numPr>
+          <w:ilvl w:val="0"/>
+          <w:numId w:val="19"/>
+        </w:numPr>
+      </w:pPr>
+      <w:r>
+        <w:t>EL administrador llena los campos de:</w:t>
+      </w:r>
+    </w:p>
+    <w:p>
+      <w:pPr>
+        <w:pStyle w:val="Prrafodelista"/>
+        <w:numPr>
+          <w:ilvl w:val="1"/>
+          <w:numId w:val="19"/>
+        </w:numPr>
+      </w:pPr>
+      <w:r>
+        <w:t>Fecha</w:t>
+      </w:r>
+      <w:r>
+        <w:t xml:space="preserve"> de comienzo.</w:t>
+      </w:r>
+    </w:p>
+    <w:p>
+      <w:pPr>
+        <w:pStyle w:val="Prrafodelista"/>
+        <w:numPr>
+          <w:ilvl w:val="1"/>
+          <w:numId w:val="19"/>
+        </w:numPr>
+      </w:pPr>
+      <w:r>
+        <w:t>Fecha de fin.</w:t>
+      </w:r>
+    </w:p>
+    <w:p>
+      <w:pPr>
+        <w:pStyle w:val="Prrafodelista"/>
+        <w:numPr>
+          <w:ilvl w:val="1"/>
+          <w:numId w:val="19"/>
+        </w:numPr>
+      </w:pPr>
+      <w:r>
+        <w:t>Escoge una película y un complejo de la lista que se le presenta.</w:t>
+      </w:r>
+    </w:p>
+    <w:p>
+      <w:pPr>
+        <w:pStyle w:val="Prrafodelista"/>
+        <w:numPr>
+          <w:ilvl w:val="1"/>
+          <w:numId w:val="19"/>
+        </w:numPr>
+      </w:pPr>
+      <w:r>
+        <w:t xml:space="preserve">Selecciona en los </w:t>
+      </w:r>
+      <w:proofErr w:type="spellStart"/>
+      <w:r>
+        <w:t>checkbox</w:t>
+      </w:r>
+      <w:proofErr w:type="spellEnd"/>
+      <w:r>
+        <w:t xml:space="preserve"> los días que habrá funciones</w:t>
+      </w:r>
+      <w:r>
+        <w:t xml:space="preserve"> en la semana dentro del rango indicado por las fechas</w:t>
+      </w:r>
+      <w:r>
+        <w:t>.</w:t>
+      </w:r>
+    </w:p>
+    <w:p>
+      <w:pPr>
+        <w:pStyle w:val="Prrafodelista"/>
+        <w:numPr>
+          <w:ilvl w:val="1"/>
+          <w:numId w:val="19"/>
+        </w:numPr>
+      </w:pPr>
+      <w:r>
+        <w:t>Para cada entrada de horario llena los campos:</w:t>
+      </w:r>
+    </w:p>
+    <w:p>
+      <w:pPr>
+        <w:pStyle w:val="Prrafodelista"/>
+        <w:numPr>
+          <w:ilvl w:val="2"/>
+          <w:numId w:val="19"/>
+        </w:numPr>
+      </w:pPr>
+      <w:r>
+        <w:t>Hora: [0-23].</w:t>
+      </w:r>
+    </w:p>
+    <w:p>
+      <w:pPr>
+        <w:pStyle w:val="Prrafodelista"/>
+        <w:numPr>
+          <w:ilvl w:val="2"/>
+          <w:numId w:val="19"/>
+        </w:numPr>
+      </w:pPr>
+      <w:r>
+        <w:t>Minutos: [0-59].</w:t>
+      </w:r>
+    </w:p>
+    <w:p>
+      <w:pPr>
+        <w:pStyle w:val="Prrafodelista"/>
+        <w:numPr>
+          <w:ilvl w:val="2"/>
+          <w:numId w:val="19"/>
+        </w:numPr>
+      </w:pPr>
+      <w:r>
+        <w:t>Escoge una sala de la lista.</w:t>
+      </w:r>
+    </w:p>
+    <w:p>
+      <w:pPr>
+        <w:pStyle w:val="Prrafodelista"/>
+        <w:numPr>
+          <w:ilvl w:val="1"/>
+          <w:numId w:val="19"/>
+        </w:numPr>
+      </w:pPr>
+      <w:r>
+        <w:t>Pone un precio en pesos del valor de la entrada.</w:t>
+      </w:r>
+    </w:p>
+    <w:p>
+      <w:pPr>
+        <w:pStyle w:val="Prrafodelista"/>
+        <w:numPr>
+          <w:ilvl w:val="0"/>
+          <w:numId w:val="19"/>
+        </w:numPr>
+      </w:pPr>
+      <w:r>
+        <w:t xml:space="preserve">Al finalizar hace </w:t>
+      </w:r>
+      <w:proofErr w:type="spellStart"/>
+      <w:r>
+        <w:t>click</w:t>
+      </w:r>
+      <w:proofErr w:type="spellEnd"/>
+      <w:r>
+        <w:t xml:space="preserve"> en crear y vera el mensaje "Las funciones fueron creadas".</w:t>
+      </w:r>
+    </w:p>
+    <w:p>
+      <w:pPr>
+        <w:pStyle w:val="Ttulo2"/>
+      </w:pPr>
+      <w:r>
+        <w:t>Prueba 3</w:t>
+      </w:r>
+    </w:p>
+    <w:p>
+      <w:pPr>
+        <w:rPr>
+          <w:i/>
+        </w:rPr>
+      </w:pPr>
+      <w:r>
+        <w:rPr>
+          <w:i/>
+        </w:rPr>
+        <w:t>El administrador agrega funciones para una película para ciertos días de la semana entre dos fechas determinadas, utilizando múltiples horarios y salas.</w:t>
+      </w:r>
+    </w:p>
+    <w:p>
+      <w:pPr>
         <w:rPr>
           <w:b/>
         </w:rPr>
-        <w:t>Guardar</w:t>
-      </w:r>
-      <w:r>
-        <w:t>.</w:t>
-      </w:r>
-    </w:p>
-    <w:p>
-      <w:pPr>
-        <w:pStyle w:val="Heading2"/>
-      </w:pPr>
-      <w:r>
-        <w:t>Prueba 3</w:t>
-      </w:r>
-    </w:p>
-    <w:p>
-      <w:pPr>
-        <w:rPr>
-          <w:i/>
-        </w:rPr>
-      </w:pPr>
-      <w:r>
-        <w:rPr>
-          <w:i/>
-        </w:rPr>
-        <w:t xml:space="preserve">El administrador agrega funciones para una película para ciertos días de la semana entre dos fechas determinadas, utilizando </w:t>
-      </w:r>
-      <w:r>
-        <w:rPr>
-          <w:i/>
-        </w:rPr>
-        <w:t>múltiples horarios y salas</w:t>
-      </w:r>
-      <w:r>
-        <w:rPr>
-          <w:i/>
-        </w:rPr>
-        <w:t>.</w:t>
-      </w:r>
-    </w:p>
-    <w:p>
-      <w:pPr>
+      </w:pPr>
+      <w:r>
         <w:rPr>
           <w:b/>
         </w:rPr>
-      </w:pPr>
-      <w:r>
-        <w:rPr>
-          <w:b/>
-        </w:rPr>
         <w:t>Criterio de aceptación</w:t>
       </w:r>
     </w:p>
     <w:p>
       <w:pPr>
-        <w:pStyle w:val="ListParagraph"/>
-        <w:numPr>
-          <w:ilvl w:val="0"/>
-          <w:numId w:val="3"/>
-        </w:numPr>
-      </w:pPr>
-      <w:r>
-        <w:lastRenderedPageBreak/>
+        <w:pStyle w:val="Prrafodelista"/>
+        <w:numPr>
+          <w:ilvl w:val="0"/>
+          <w:numId w:val="20"/>
+        </w:numPr>
+      </w:pPr>
+      <w:r>
         <w:t>Al visualizar la lista de funciones de una película (como administrador o usuario), se pueden ver las funciones agregadas.</w:t>
       </w:r>
     </w:p>
     <w:p>
       <w:pPr>
-        <w:pStyle w:val="ListParagraph"/>
-        <w:numPr>
-          <w:ilvl w:val="0"/>
-          <w:numId w:val="3"/>
+        <w:pStyle w:val="Prrafodelista"/>
+        <w:numPr>
+          <w:ilvl w:val="0"/>
+          <w:numId w:val="20"/>
         </w:numPr>
       </w:pPr>
       <w:r>
@@ -417,7 +710,7 @@
     </w:p>
     <w:p>
       <w:pPr>
-        <w:pStyle w:val="ListParagraph"/>
+        <w:pStyle w:val="Prrafodelista"/>
         <w:numPr>
           <w:ilvl w:val="0"/>
           <w:numId w:val="11"/>
@@ -429,7 +722,7 @@
     </w:p>
     <w:p>
       <w:pPr>
-        <w:pStyle w:val="ListParagraph"/>
+        <w:pStyle w:val="Prrafodelista"/>
         <w:numPr>
           <w:ilvl w:val="0"/>
           <w:numId w:val="11"/>
@@ -441,7 +734,7 @@
     </w:p>
     <w:p>
       <w:pPr>
-        <w:pStyle w:val="ListParagraph"/>
+        <w:pStyle w:val="Prrafodelista"/>
         <w:numPr>
           <w:ilvl w:val="0"/>
           <w:numId w:val="11"/>
@@ -453,7 +746,7 @@
     </w:p>
     <w:p>
       <w:pPr>
-        <w:pStyle w:val="ListParagraph"/>
+        <w:pStyle w:val="Prrafodelista"/>
         <w:numPr>
           <w:ilvl w:val="0"/>
           <w:numId w:val="11"/>
@@ -465,25 +758,19 @@
     </w:p>
     <w:p>
       <w:pPr>
-        <w:pStyle w:val="ListParagraph"/>
+        <w:pStyle w:val="Prrafodelista"/>
         <w:numPr>
           <w:ilvl w:val="1"/>
           <w:numId w:val="11"/>
         </w:numPr>
       </w:pPr>
       <w:r>
-        <w:t>El ad</w:t>
-      </w:r>
-      <w:r>
-        <w:t>ministrador ingresa la hora (esp</w:t>
-      </w:r>
-      <w:r>
-        <w:t>ecificando hora y minutos) de comienzo de las funciones.</w:t>
-      </w:r>
-    </w:p>
-    <w:p>
-      <w:pPr>
-        <w:pStyle w:val="ListParagraph"/>
+        <w:t>El administrador ingresa la hora (especificando hora y minutos) de comienzo de las funciones.</w:t>
+      </w:r>
+    </w:p>
+    <w:p>
+      <w:pPr>
+        <w:pStyle w:val="Prrafodelista"/>
         <w:numPr>
           <w:ilvl w:val="1"/>
           <w:numId w:val="11"/>
@@ -495,7 +782,7 @@
     </w:p>
     <w:p>
       <w:pPr>
-        <w:pStyle w:val="ListParagraph"/>
+        <w:pStyle w:val="Prrafodelista"/>
         <w:numPr>
           <w:ilvl w:val="0"/>
           <w:numId w:val="11"/>
@@ -507,7 +794,7 @@
     </w:p>
     <w:p>
       <w:pPr>
-        <w:pStyle w:val="ListParagraph"/>
+        <w:pStyle w:val="Prrafodelista"/>
         <w:numPr>
           <w:ilvl w:val="0"/>
           <w:numId w:val="11"/>
@@ -528,7 +815,7 @@
     </w:p>
     <w:p>
       <w:pPr>
-        <w:pStyle w:val="Heading2"/>
+        <w:pStyle w:val="Ttulo2"/>
       </w:pPr>
       <w:r>
         <w:t>Prueba 4</w:t>
@@ -544,44 +831,384 @@
         <w:rPr>
           <w:i/>
         </w:rPr>
-        <w:t xml:space="preserve">El administrador </w:t>
-      </w:r>
-      <w:r>
+        <w:t>El administrador selecciona una fecha de comienzo posterior a la fecha de fin.</w:t>
+      </w:r>
+    </w:p>
+    <w:p>
+      <w:pPr>
+        <w:rPr>
+          <w:b/>
+        </w:rPr>
+      </w:pPr>
+      <w:r>
+        <w:rPr>
+          <w:b/>
+        </w:rPr>
+        <w:lastRenderedPageBreak/>
+        <w:t>Criterio de aceptación</w:t>
+      </w:r>
+    </w:p>
+    <w:p>
+      <w:pPr>
+        <w:pStyle w:val="Prrafodelista"/>
+        <w:numPr>
+          <w:ilvl w:val="0"/>
+          <w:numId w:val="20"/>
+        </w:numPr>
+      </w:pPr>
+      <w:r>
+        <w:t>Se muestra un error: "La fecha de comienzo no puede ser posterior a la fecha de fin".</w:t>
+      </w:r>
+    </w:p>
+    <w:p>
+      <w:pPr>
+        <w:rPr>
+          <w:b/>
+        </w:rPr>
+      </w:pPr>
+      <w:r>
+        <w:rPr>
+          <w:b/>
+        </w:rPr>
+        <w:t>Pasos:</w:t>
+      </w:r>
+    </w:p>
+    <w:p>
+      <w:pPr>
+        <w:pStyle w:val="Prrafodelista"/>
+        <w:numPr>
+          <w:ilvl w:val="0"/>
+          <w:numId w:val="15"/>
+        </w:numPr>
+      </w:pPr>
+      <w:r>
+        <w:t>El administrador elije una película.</w:t>
+      </w:r>
+    </w:p>
+    <w:p>
+      <w:pPr>
+        <w:pStyle w:val="Prrafodelista"/>
+        <w:numPr>
+          <w:ilvl w:val="0"/>
+          <w:numId w:val="15"/>
+        </w:numPr>
+      </w:pPr>
+      <w:r>
+        <w:t>El administrador elije un complejo.</w:t>
+      </w:r>
+    </w:p>
+    <w:p>
+      <w:pPr>
+        <w:pStyle w:val="Prrafodelista"/>
+        <w:numPr>
+          <w:ilvl w:val="0"/>
+          <w:numId w:val="15"/>
+        </w:numPr>
+        <w:rPr>
+          <w:b/>
+        </w:rPr>
+      </w:pPr>
+      <w:r>
+        <w:t>El administrador selecciona los días en los cuales habrá funciones.</w:t>
+      </w:r>
+      <w:r>
+        <w:t xml:space="preserve"> </w:t>
+      </w:r>
+      <w:r>
+        <w:rPr>
+          <w:b/>
+        </w:rPr>
+        <w:t>Especifica una fecha de comienzo posterior a la fecha de fin.</w:t>
+      </w:r>
+    </w:p>
+    <w:p>
+      <w:pPr>
+        <w:pStyle w:val="Prrafodelista"/>
+        <w:numPr>
+          <w:ilvl w:val="0"/>
+          <w:numId w:val="15"/>
+        </w:numPr>
+      </w:pPr>
+      <w:r>
+        <w:t>El administrador ingresa la hora (especificando hora y minutos) de comienzo de las funciones.</w:t>
+      </w:r>
+    </w:p>
+    <w:p>
+      <w:pPr>
+        <w:pStyle w:val="Prrafodelista"/>
+        <w:numPr>
+          <w:ilvl w:val="0"/>
+          <w:numId w:val="15"/>
+        </w:numPr>
+      </w:pPr>
+      <w:r>
+        <w:t>El administrador selecciona la sala del complejo donde las funciones tendrán lugar.</w:t>
+      </w:r>
+    </w:p>
+    <w:p>
+      <w:pPr>
+        <w:pStyle w:val="Prrafodelista"/>
+        <w:numPr>
+          <w:ilvl w:val="0"/>
+          <w:numId w:val="15"/>
+        </w:numPr>
+      </w:pPr>
+      <w:r>
+        <w:t>El administrador determina el precio de las entradas.</w:t>
+      </w:r>
+    </w:p>
+    <w:p>
+      <w:pPr>
+        <w:pStyle w:val="Prrafodelista"/>
+        <w:numPr>
+          <w:ilvl w:val="0"/>
+          <w:numId w:val="15"/>
+        </w:numPr>
+      </w:pPr>
+      <w:r>
+        <w:t xml:space="preserve">El administrador crea las funciones, apretando </w:t>
+      </w:r>
+      <w:r>
+        <w:rPr>
+          <w:b/>
+        </w:rPr>
+        <w:t>Guardar</w:t>
+      </w:r>
+      <w:r>
+        <w:t>.</w:t>
+      </w:r>
+    </w:p>
+    <w:p>
+      <w:pPr>
+        <w:pStyle w:val="Ttulo2"/>
+      </w:pPr>
+      <w:r>
+        <w:t>Prueba 5</w:t>
+      </w:r>
+    </w:p>
+    <w:p>
+      <w:pPr>
         <w:rPr>
           <w:i/>
         </w:rPr>
-        <w:t>selecciona una fecha de comienzo posterior a la fecha de fin</w:t>
-      </w:r>
+      </w:pPr>
       <w:r>
         <w:rPr>
           <w:i/>
         </w:rPr>
+        <w:t>El administrador selecciona un horario inválido (</w:t>
+      </w:r>
+      <w:proofErr w:type="spellStart"/>
+      <w:r>
+        <w:rPr>
+          <w:i/>
+        </w:rPr>
+        <w:t>ej</w:t>
+      </w:r>
+      <w:proofErr w:type="spellEnd"/>
+      <w:r>
+        <w:rPr>
+          <w:i/>
+        </w:rPr>
+        <w:t>: hora mayor a 24, minuto mayor a 60).</w:t>
+      </w:r>
+    </w:p>
+    <w:p>
+      <w:pPr>
+        <w:rPr>
+          <w:b/>
+        </w:rPr>
+      </w:pPr>
+      <w:r>
+        <w:rPr>
+          <w:b/>
+        </w:rPr>
+        <w:t>Criterio de aceptación</w:t>
+      </w:r>
+    </w:p>
+    <w:p>
+      <w:pPr>
+        <w:pStyle w:val="Prrafodelista"/>
+        <w:numPr>
+          <w:ilvl w:val="0"/>
+          <w:numId w:val="20"/>
+        </w:numPr>
+      </w:pPr>
+      <w:r>
+        <w:t>Se muestra un error: "</w:t>
+      </w:r>
+      <w:r>
+        <w:t xml:space="preserve">El horario de las funciones </w:t>
+      </w:r>
+      <w:r>
+        <w:t>no es válido".</w:t>
+      </w:r>
+    </w:p>
+    <w:p>
+      <w:pPr>
+        <w:rPr>
+          <w:b/>
+        </w:rPr>
+      </w:pPr>
+      <w:r>
+        <w:rPr>
+          <w:b/>
+        </w:rPr>
+        <w:t>Pasos:</w:t>
+      </w:r>
+    </w:p>
+    <w:p>
+      <w:pPr>
+        <w:pStyle w:val="Prrafodelista"/>
+        <w:numPr>
+          <w:ilvl w:val="0"/>
+          <w:numId w:val="16"/>
+        </w:numPr>
+      </w:pPr>
+      <w:r>
+        <w:t>El administrador elije una película.</w:t>
+      </w:r>
+    </w:p>
+    <w:p>
+      <w:pPr>
+        <w:pStyle w:val="Prrafodelista"/>
+        <w:numPr>
+          <w:ilvl w:val="0"/>
+          <w:numId w:val="16"/>
+        </w:numPr>
+      </w:pPr>
+      <w:r>
+        <w:t>El administrador elije un complejo.</w:t>
+      </w:r>
+    </w:p>
+    <w:p>
+      <w:pPr>
+        <w:pStyle w:val="Prrafodelista"/>
+        <w:numPr>
+          <w:ilvl w:val="0"/>
+          <w:numId w:val="16"/>
+        </w:numPr>
+        <w:rPr>
+          <w:b/>
+        </w:rPr>
+      </w:pPr>
+      <w:r>
+        <w:t>El administrador selecciona los días en los cuales habrá funciones.</w:t>
+      </w:r>
+    </w:p>
+    <w:p>
+      <w:pPr>
+        <w:pStyle w:val="Prrafodelista"/>
+        <w:numPr>
+          <w:ilvl w:val="0"/>
+          <w:numId w:val="16"/>
+        </w:numPr>
+      </w:pPr>
+      <w:r>
+        <w:t>El administrador ingresa la hora (especificando hora y minutos) de comienzo de las funciones.</w:t>
+      </w:r>
+      <w:r>
+        <w:t xml:space="preserve"> </w:t>
+      </w:r>
+      <w:r>
+        <w:rPr>
+          <w:b/>
+        </w:rPr>
+        <w:t>Ingresa la hora 25:00</w:t>
+      </w:r>
+      <w:r>
         <w:t>.</w:t>
       </w:r>
     </w:p>
     <w:p>
       <w:pPr>
+        <w:pStyle w:val="Prrafodelista"/>
+        <w:numPr>
+          <w:ilvl w:val="0"/>
+          <w:numId w:val="16"/>
+        </w:numPr>
+      </w:pPr>
+      <w:r>
+        <w:t>El administrador selecciona la sala del complejo donde las funciones tendrán lugar.</w:t>
+      </w:r>
+    </w:p>
+    <w:p>
+      <w:pPr>
+        <w:pStyle w:val="Prrafodelista"/>
+        <w:numPr>
+          <w:ilvl w:val="0"/>
+          <w:numId w:val="16"/>
+        </w:numPr>
+      </w:pPr>
+      <w:r>
+        <w:t>El administrador determina el precio de las entradas.</w:t>
+      </w:r>
+    </w:p>
+    <w:p>
+      <w:pPr>
+        <w:pStyle w:val="Prrafodelista"/>
+        <w:numPr>
+          <w:ilvl w:val="0"/>
+          <w:numId w:val="16"/>
+        </w:numPr>
+      </w:pPr>
+      <w:r>
+        <w:t xml:space="preserve">El administrador crea las funciones, apretando </w:t>
+      </w:r>
+      <w:r>
         <w:rPr>
           <w:b/>
         </w:rPr>
-      </w:pPr>
-      <w:r>
+        <w:t>Guardar</w:t>
+      </w:r>
+      <w:r>
+        <w:t>.</w:t>
+      </w:r>
+    </w:p>
+    <w:p>
+      <w:pPr>
+        <w:pStyle w:val="Ttulo2"/>
+      </w:pPr>
+      <w:r>
+        <w:t>Prueba 6</w:t>
+      </w:r>
+    </w:p>
+    <w:p>
+      <w:pPr>
+        <w:rPr>
+          <w:i/>
+        </w:rPr>
+      </w:pPr>
+      <w:r>
+        <w:rPr>
+          <w:i/>
+        </w:rPr>
+        <w:t>El administrador ingresa un precio negativo.</w:t>
+      </w:r>
+    </w:p>
+    <w:p>
+      <w:pPr>
         <w:rPr>
           <w:b/>
         </w:rPr>
+      </w:pPr>
+      <w:r>
+        <w:rPr>
+          <w:b/>
+        </w:rPr>
         <w:t>Criterio de aceptación</w:t>
       </w:r>
     </w:p>
     <w:p>
       <w:pPr>
-        <w:pStyle w:val="ListParagraph"/>
-        <w:numPr>
-          <w:ilvl w:val="0"/>
-          <w:numId w:val="3"/>
-        </w:numPr>
-      </w:pPr>
-      <w:r>
-        <w:t>Se muestra un error: "La fecha de comienzo no puede ser posterior a la fecha de fin".</w:t>
+        <w:pStyle w:val="Prrafodelista"/>
+        <w:numPr>
+          <w:ilvl w:val="0"/>
+          <w:numId w:val="20"/>
+        </w:numPr>
+      </w:pPr>
+      <w:r>
+        <w:t>Se muestra un error: "El precio de las funciones no es válido".</w:t>
       </w:r>
     </w:p>
     <w:p>
@@ -599,10 +1226,10 @@
     </w:p>
     <w:p>
       <w:pPr>
-        <w:pStyle w:val="ListParagraph"/>
-        <w:numPr>
-          <w:ilvl w:val="0"/>
-          <w:numId w:val="15"/>
+        <w:pStyle w:val="Prrafodelista"/>
+        <w:numPr>
+          <w:ilvl w:val="0"/>
+          <w:numId w:val="17"/>
         </w:numPr>
       </w:pPr>
       <w:r>
@@ -611,10 +1238,10 @@
     </w:p>
     <w:p>
       <w:pPr>
-        <w:pStyle w:val="ListParagraph"/>
-        <w:numPr>
-          <w:ilvl w:val="0"/>
-          <w:numId w:val="15"/>
+        <w:pStyle w:val="Prrafodelista"/>
+        <w:numPr>
+          <w:ilvl w:val="0"/>
+          <w:numId w:val="17"/>
         </w:numPr>
       </w:pPr>
       <w:r>
@@ -623,10 +1250,10 @@
     </w:p>
     <w:p>
       <w:pPr>
-        <w:pStyle w:val="ListParagraph"/>
-        <w:numPr>
-          <w:ilvl w:val="0"/>
-          <w:numId w:val="15"/>
+        <w:pStyle w:val="Prrafodelista"/>
+        <w:numPr>
+          <w:ilvl w:val="0"/>
+          <w:numId w:val="17"/>
         </w:numPr>
         <w:rPr>
           <w:b/>
@@ -635,34 +1262,26 @@
       <w:r>
         <w:t>El administrador selecciona los días en los cuales habrá funciones.</w:t>
       </w:r>
-      <w:r>
-        <w:t xml:space="preserve"> </w:t>
-      </w:r>
-      <w:r>
-        <w:rPr>
-          <w:b/>
-        </w:rPr>
-        <w:t>Especifica una fecha de comienzo posterior a la fecha de fin.</w:t>
-      </w:r>
-    </w:p>
-    <w:p>
-      <w:pPr>
-        <w:pStyle w:val="ListParagraph"/>
-        <w:numPr>
-          <w:ilvl w:val="0"/>
-          <w:numId w:val="15"/>
-        </w:numPr>
-      </w:pPr>
-      <w:r>
+    </w:p>
+    <w:p>
+      <w:pPr>
+        <w:pStyle w:val="Prrafodelista"/>
+        <w:numPr>
+          <w:ilvl w:val="0"/>
+          <w:numId w:val="17"/>
+        </w:numPr>
+      </w:pPr>
+      <w:r>
+        <w:lastRenderedPageBreak/>
         <w:t>El administrador ingresa la hora (especificando hora y minutos) de comienzo de las funciones.</w:t>
       </w:r>
     </w:p>
     <w:p>
       <w:pPr>
-        <w:pStyle w:val="ListParagraph"/>
-        <w:numPr>
-          <w:ilvl w:val="0"/>
-          <w:numId w:val="15"/>
+        <w:pStyle w:val="Prrafodelista"/>
+        <w:numPr>
+          <w:ilvl w:val="0"/>
+          <w:numId w:val="17"/>
         </w:numPr>
       </w:pPr>
       <w:r>
@@ -671,378 +1290,22 @@
     </w:p>
     <w:p>
       <w:pPr>
-        <w:pStyle w:val="ListParagraph"/>
-        <w:numPr>
-          <w:ilvl w:val="0"/>
-          <w:numId w:val="15"/>
+        <w:pStyle w:val="Prrafodelista"/>
+        <w:numPr>
+          <w:ilvl w:val="0"/>
+          <w:numId w:val="17"/>
         </w:numPr>
       </w:pPr>
       <w:r>
         <w:t>El administrador determina el precio de las entradas.</w:t>
       </w:r>
-    </w:p>
-    <w:p>
-      <w:pPr>
-        <w:pStyle w:val="ListParagraph"/>
-        <w:numPr>
-          <w:ilvl w:val="0"/>
-          <w:numId w:val="15"/>
-        </w:numPr>
-      </w:pPr>
-      <w:r>
-        <w:t xml:space="preserve">El administrador crea las funciones, apretando </w:t>
-      </w:r>
-      <w:r>
-        <w:rPr>
-          <w:b/>
-        </w:rPr>
-        <w:t>Guardar</w:t>
-      </w:r>
-      <w:r>
-        <w:t>.</w:t>
-      </w:r>
-    </w:p>
-    <w:p>
-      <w:pPr>
-        <w:pStyle w:val="Heading2"/>
-      </w:pPr>
-      <w:r>
-        <w:t>Prueba 5</w:t>
-      </w:r>
-    </w:p>
-    <w:p>
-      <w:pPr>
-        <w:rPr>
-          <w:i/>
-        </w:rPr>
-      </w:pPr>
-      <w:r>
-        <w:rPr>
-          <w:i/>
-        </w:rPr>
-        <w:t xml:space="preserve">El administrador selecciona un </w:t>
-      </w:r>
-      <w:r>
-        <w:rPr>
-          <w:i/>
-        </w:rPr>
-        <w:t>horario inválido (ej: hora mayor a 24, minuto mayor a 60)</w:t>
-      </w:r>
-      <w:r>
-        <w:rPr>
-          <w:i/>
-        </w:rPr>
-        <w:t>.</w:t>
-      </w:r>
-    </w:p>
-    <w:p>
-      <w:pPr>
-        <w:rPr>
-          <w:b/>
-        </w:rPr>
-      </w:pPr>
-      <w:r>
-        <w:rPr>
-          <w:b/>
-        </w:rPr>
-        <w:t>Criterio de aceptación</w:t>
-      </w:r>
-    </w:p>
-    <w:p>
-      <w:pPr>
-        <w:pStyle w:val="ListParagraph"/>
-        <w:numPr>
-          <w:ilvl w:val="0"/>
-          <w:numId w:val="3"/>
-        </w:numPr>
-      </w:pPr>
-      <w:r>
-        <w:t>Se muestra un error: "</w:t>
-      </w:r>
-      <w:r>
-        <w:t xml:space="preserve">El horario de las funciones </w:t>
-      </w:r>
-      <w:r>
-        <w:t>no es válido</w:t>
-      </w:r>
-      <w:r>
-        <w:t>".</w:t>
-      </w:r>
-    </w:p>
-    <w:p>
-      <w:pPr>
-        <w:rPr>
-          <w:b/>
-        </w:rPr>
-      </w:pPr>
-      <w:r>
-        <w:rPr>
-          <w:b/>
-        </w:rPr>
-        <w:t>Pasos:</w:t>
-      </w:r>
-    </w:p>
-    <w:p>
-      <w:pPr>
-        <w:pStyle w:val="ListParagraph"/>
-        <w:numPr>
-          <w:ilvl w:val="0"/>
-          <w:numId w:val="16"/>
-        </w:numPr>
-      </w:pPr>
-      <w:r>
-        <w:t>El administrador elije una película.</w:t>
-      </w:r>
-    </w:p>
-    <w:p>
-      <w:pPr>
-        <w:pStyle w:val="ListParagraph"/>
-        <w:numPr>
-          <w:ilvl w:val="0"/>
-          <w:numId w:val="16"/>
-        </w:numPr>
-      </w:pPr>
-      <w:r>
-        <w:lastRenderedPageBreak/>
-        <w:t>El administrador elije un complejo.</w:t>
-      </w:r>
-    </w:p>
-    <w:p>
-      <w:pPr>
-        <w:pStyle w:val="ListParagraph"/>
-        <w:numPr>
-          <w:ilvl w:val="0"/>
-          <w:numId w:val="16"/>
-        </w:numPr>
-        <w:rPr>
-          <w:b/>
-        </w:rPr>
-      </w:pPr>
-      <w:r>
-        <w:t>El administrador selecciona los días en los cuales habrá funciones.</w:t>
-      </w:r>
-    </w:p>
-    <w:p>
-      <w:pPr>
-        <w:pStyle w:val="ListParagraph"/>
-        <w:numPr>
-          <w:ilvl w:val="0"/>
-          <w:numId w:val="16"/>
-        </w:numPr>
-      </w:pPr>
-      <w:r>
-        <w:t>El administrador ingresa la hora (especificando hora y minutos) de comienzo de las funciones.</w:t>
-      </w:r>
-      <w:r>
-        <w:t xml:space="preserve"> </w:t>
-      </w:r>
-      <w:r>
-        <w:rPr>
-          <w:b/>
-        </w:rPr>
-        <w:t>Ingresa la hora 25:00</w:t>
-      </w:r>
-      <w:r>
-        <w:t>.</w:t>
-      </w:r>
-    </w:p>
-    <w:p>
-      <w:pPr>
-        <w:pStyle w:val="ListParagraph"/>
-        <w:numPr>
-          <w:ilvl w:val="0"/>
-          <w:numId w:val="16"/>
-        </w:numPr>
-      </w:pPr>
-      <w:r>
-        <w:t>El administrador selecciona la sala del complejo donde las funciones tendrán lugar.</w:t>
-      </w:r>
-    </w:p>
-    <w:p>
-      <w:pPr>
-        <w:pStyle w:val="ListParagraph"/>
-        <w:numPr>
-          <w:ilvl w:val="0"/>
-          <w:numId w:val="16"/>
-        </w:numPr>
-      </w:pPr>
-      <w:r>
-        <w:t>El administrador determina el precio de las entradas.</w:t>
-      </w:r>
-    </w:p>
-    <w:p>
-      <w:pPr>
-        <w:pStyle w:val="ListParagraph"/>
-        <w:numPr>
-          <w:ilvl w:val="0"/>
-          <w:numId w:val="16"/>
-        </w:numPr>
-      </w:pPr>
-      <w:r>
-        <w:t xml:space="preserve">El administrador crea las funciones, apretando </w:t>
-      </w:r>
-      <w:r>
-        <w:rPr>
-          <w:b/>
-        </w:rPr>
-        <w:t>Guardar</w:t>
-      </w:r>
-      <w:r>
-        <w:t>.</w:t>
-      </w:r>
-    </w:p>
-    <w:p>
-      <w:pPr>
-        <w:pStyle w:val="Heading2"/>
-      </w:pPr>
-      <w:r>
-        <w:t>Prueba 6</w:t>
-      </w:r>
-    </w:p>
-    <w:p>
-      <w:pPr>
-        <w:rPr>
-          <w:i/>
-        </w:rPr>
-      </w:pPr>
-      <w:r>
-        <w:rPr>
-          <w:i/>
-        </w:rPr>
-        <w:t xml:space="preserve">El administrador </w:t>
-      </w:r>
-      <w:r>
-        <w:rPr>
-          <w:i/>
-        </w:rPr>
-        <w:t>ingresa un precio negativo.</w:t>
-      </w:r>
-    </w:p>
-    <w:p>
-      <w:pPr>
-        <w:rPr>
-          <w:b/>
-        </w:rPr>
-      </w:pPr>
-      <w:r>
-        <w:rPr>
-          <w:b/>
-        </w:rPr>
-        <w:t>Criterio de aceptación</w:t>
-      </w:r>
-    </w:p>
-    <w:p>
-      <w:pPr>
-        <w:pStyle w:val="ListParagraph"/>
-        <w:numPr>
-          <w:ilvl w:val="0"/>
-          <w:numId w:val="3"/>
-        </w:numPr>
-      </w:pPr>
-      <w:r>
-        <w:t>Se muestra un error: "</w:t>
-      </w:r>
-      <w:r>
-        <w:t>El precio de las funciones no es válido</w:t>
-      </w:r>
-      <w:r>
-        <w:t>".</w:t>
-      </w:r>
-    </w:p>
-    <w:p>
-      <w:pPr>
-        <w:rPr>
-          <w:b/>
-        </w:rPr>
-      </w:pPr>
-      <w:r>
-        <w:rPr>
-          <w:b/>
-        </w:rPr>
-        <w:t>Pasos:</w:t>
-      </w:r>
-    </w:p>
-    <w:p>
-      <w:pPr>
-        <w:pStyle w:val="ListParagraph"/>
-        <w:numPr>
-          <w:ilvl w:val="0"/>
-          <w:numId w:val="17"/>
-        </w:numPr>
-      </w:pPr>
-      <w:r>
-        <w:t>El administrador elije una película.</w:t>
-      </w:r>
-    </w:p>
-    <w:p>
-      <w:pPr>
-        <w:pStyle w:val="ListParagraph"/>
-        <w:numPr>
-          <w:ilvl w:val="0"/>
-          <w:numId w:val="17"/>
-        </w:numPr>
-      </w:pPr>
-      <w:r>
-        <w:t>El administrador elije un complejo.</w:t>
-      </w:r>
-    </w:p>
-    <w:p>
-      <w:pPr>
-        <w:pStyle w:val="ListParagraph"/>
-        <w:numPr>
-          <w:ilvl w:val="0"/>
-          <w:numId w:val="17"/>
-        </w:numPr>
-        <w:rPr>
-          <w:b/>
-        </w:rPr>
-      </w:pPr>
-      <w:r>
-        <w:t>El administrador selecciona los días en los cuales habrá funciones.</w:t>
-      </w:r>
-    </w:p>
-    <w:p>
-      <w:pPr>
-        <w:pStyle w:val="ListParagraph"/>
-        <w:numPr>
-          <w:ilvl w:val="0"/>
-          <w:numId w:val="17"/>
-        </w:numPr>
-      </w:pPr>
-      <w:r>
-        <w:t>El administrador ingresa la hora (especificando hora y minutos) de comienzo de las funciones.</w:t>
-      </w:r>
-    </w:p>
-    <w:p>
-      <w:pPr>
-        <w:pStyle w:val="ListParagraph"/>
-        <w:numPr>
-          <w:ilvl w:val="0"/>
-          <w:numId w:val="17"/>
-        </w:numPr>
-      </w:pPr>
-      <w:r>
-        <w:t>El administrador selecciona la sala del complejo donde las funciones tendrán lugar.</w:t>
-      </w:r>
-    </w:p>
-    <w:p>
-      <w:pPr>
-        <w:pStyle w:val="ListParagraph"/>
-        <w:numPr>
-          <w:ilvl w:val="0"/>
-          <w:numId w:val="17"/>
-        </w:numPr>
-      </w:pPr>
-      <w:r>
-        <w:t>El administrador determina el precio de las entradas.</w:t>
-      </w:r>
       <w:r>
         <w:t xml:space="preserve"> Ingresa -1.</w:t>
       </w:r>
     </w:p>
     <w:p>
       <w:pPr>
-        <w:pStyle w:val="ListParagraph"/>
+        <w:pStyle w:val="Prrafodelista"/>
         <w:numPr>
           <w:ilvl w:val="0"/>
           <w:numId w:val="17"/>
@@ -1073,7 +1336,7 @@
 </file>
 
 <file path=word/numbering.xml><?xml version="1.0" encoding="utf-8"?>
-<w:numbering xmlns:wpc="http://schemas.microsoft.com/office/word/2010/wordprocessingCanvas" xmlns:mc="http://schemas.openxmlformats.org/markup-compatibility/2006" xmlns:o="urn:schemas-microsoft-com:office:office" xmlns:r="http://schemas.openxmlformats.org/officeDocument/2006/relationships" xmlns:m="http://schemas.openxmlformats.org/officeDocument/2006/math" xmlns:v="urn:schemas-microsoft-com:vml" xmlns:wp14="http://schemas.microsoft.com/office/word/2010/wordprocessingDrawing" xmlns:wp="http://schemas.openxmlformats.org/drawingml/2006/wordprocessingDrawing" xmlns:w10="urn:schemas-microsoft-com:office:word" xmlns:w="http://schemas.openxmlformats.org/wordprocessingml/2006/main" xmlns:w14="http://schemas.microsoft.com/office/word/2010/wordml" xmlns:w15="http://schemas.microsoft.com/office/word/2012/wordml" xmlns:wpg="http://schemas.microsoft.com/office/word/2010/wordprocessingGroup" xmlns:wpi="http://schemas.microsoft.com/office/word/2010/wordprocessingInk" xmlns:wne="http://schemas.microsoft.com/office/word/2006/wordml" xmlns:wps="http://schemas.microsoft.com/office/word/2010/wordprocessingShape" mc:Ignorable="w14 w15 wp14">
+<w:numbering xmlns:ve="http://schemas.openxmlformats.org/markup-compatibility/2006" xmlns:o="urn:schemas-microsoft-com:office:office" xmlns:r="http://schemas.openxmlformats.org/officeDocument/2006/relationships" xmlns:m="http://schemas.openxmlformats.org/officeDocument/2006/math" xmlns:v="urn:schemas-microsoft-com:vml" xmlns:wp="http://schemas.openxmlformats.org/drawingml/2006/wordprocessingDrawing" xmlns:w10="urn:schemas-microsoft-com:office:word" xmlns:w="http://schemas.openxmlformats.org/wordprocessingml/2006/main" xmlns:wne="http://schemas.microsoft.com/office/word/2006/wordml">
   <w:abstractNum w:abstractNumId="0">
     <w:nsid w:val="0BF55B86"/>
     <w:multiLevelType w:val="hybridMultilevel"/>
@@ -1271,6 +1534,119 @@
     </w:lvl>
   </w:abstractNum>
   <w:abstractNum w:abstractNumId="2">
+    <w:nsid w:val="148912C7"/>
+    <w:multiLevelType w:val="hybridMultilevel"/>
+    <w:tmpl w:val="0950C5EA"/>
+    <w:lvl w:ilvl="0" w:tplc="2C0A0001">
+      <w:start w:val="1"/>
+      <w:numFmt w:val="bullet"/>
+      <w:lvlText w:val=""/>
+      <w:lvlJc w:val="left"/>
+      <w:pPr>
+        <w:ind w:left="720" w:hanging="360"/>
+      </w:pPr>
+      <w:rPr>
+        <w:rFonts w:ascii="Symbol" w:hAnsi="Symbol" w:hint="default"/>
+      </w:rPr>
+    </w:lvl>
+    <w:lvl w:ilvl="1" w:tplc="2C0A0003">
+      <w:start w:val="1"/>
+      <w:numFmt w:val="decimal"/>
+      <w:lvlText w:val="%2."/>
+      <w:lvlJc w:val="left"/>
+      <w:pPr>
+        <w:tabs>
+          <w:tab w:val="num" w:pos="1440"/>
+        </w:tabs>
+        <w:ind w:left="1440" w:hanging="360"/>
+      </w:pPr>
+    </w:lvl>
+    <w:lvl w:ilvl="2" w:tplc="2C0A0005">
+      <w:start w:val="1"/>
+      <w:numFmt w:val="decimal"/>
+      <w:lvlText w:val="%3."/>
+      <w:lvlJc w:val="left"/>
+      <w:pPr>
+        <w:tabs>
+          <w:tab w:val="num" w:pos="2160"/>
+        </w:tabs>
+        <w:ind w:left="2160" w:hanging="360"/>
+      </w:pPr>
+    </w:lvl>
+    <w:lvl w:ilvl="3" w:tplc="2C0A0001">
+      <w:start w:val="1"/>
+      <w:numFmt w:val="decimal"/>
+      <w:lvlText w:val="%4."/>
+      <w:lvlJc w:val="left"/>
+      <w:pPr>
+        <w:tabs>
+          <w:tab w:val="num" w:pos="2880"/>
+        </w:tabs>
+        <w:ind w:left="2880" w:hanging="360"/>
+      </w:pPr>
+    </w:lvl>
+    <w:lvl w:ilvl="4" w:tplc="2C0A0003">
+      <w:start w:val="1"/>
+      <w:numFmt w:val="decimal"/>
+      <w:lvlText w:val="%5."/>
+      <w:lvlJc w:val="left"/>
+      <w:pPr>
+        <w:tabs>
+          <w:tab w:val="num" w:pos="3600"/>
+        </w:tabs>
+        <w:ind w:left="3600" w:hanging="360"/>
+      </w:pPr>
+    </w:lvl>
+    <w:lvl w:ilvl="5" w:tplc="2C0A0005">
+      <w:start w:val="1"/>
+      <w:numFmt w:val="decimal"/>
+      <w:lvlText w:val="%6."/>
+      <w:lvlJc w:val="left"/>
+      <w:pPr>
+        <w:tabs>
+          <w:tab w:val="num" w:pos="4320"/>
+        </w:tabs>
+        <w:ind w:left="4320" w:hanging="360"/>
+      </w:pPr>
+    </w:lvl>
+    <w:lvl w:ilvl="6" w:tplc="2C0A0001">
+      <w:start w:val="1"/>
+      <w:numFmt w:val="decimal"/>
+      <w:lvlText w:val="%7."/>
+      <w:lvlJc w:val="left"/>
+      <w:pPr>
+        <w:tabs>
+          <w:tab w:val="num" w:pos="5040"/>
+        </w:tabs>
+        <w:ind w:left="5040" w:hanging="360"/>
+      </w:pPr>
+    </w:lvl>
+    <w:lvl w:ilvl="7" w:tplc="2C0A0003">
+      <w:start w:val="1"/>
+      <w:numFmt w:val="decimal"/>
+      <w:lvlText w:val="%8."/>
+      <w:lvlJc w:val="left"/>
+      <w:pPr>
+        <w:tabs>
+          <w:tab w:val="num" w:pos="5760"/>
+        </w:tabs>
+        <w:ind w:left="5760" w:hanging="360"/>
+      </w:pPr>
+    </w:lvl>
+    <w:lvl w:ilvl="8" w:tplc="2C0A0005">
+      <w:start w:val="1"/>
+      <w:numFmt w:val="decimal"/>
+      <w:lvlText w:val="%9."/>
+      <w:lvlJc w:val="left"/>
+      <w:pPr>
+        <w:tabs>
+          <w:tab w:val="num" w:pos="6480"/>
+        </w:tabs>
+        <w:ind w:left="6480" w:hanging="360"/>
+      </w:pPr>
+    </w:lvl>
+  </w:abstractNum>
+  <w:abstractNum w:abstractNumId="3">
     <w:nsid w:val="1B0A7808"/>
     <w:multiLevelType w:val="hybridMultilevel"/>
     <w:tmpl w:val="54DC17C6"/>
@@ -1383,7 +1759,7 @@
       </w:rPr>
     </w:lvl>
   </w:abstractNum>
-  <w:abstractNum w:abstractNumId="3">
+  <w:abstractNum w:abstractNumId="4">
     <w:nsid w:val="1F1E01EA"/>
     <w:multiLevelType w:val="hybridMultilevel"/>
     <w:tmpl w:val="2146F6F6"/>
@@ -1493,19 +1869,133 @@
       </w:pPr>
     </w:lvl>
   </w:abstractNum>
-  <w:abstractNum w:abstractNumId="4">
+  <w:abstractNum w:abstractNumId="5">
+    <w:nsid w:val="2297265B"/>
+    <w:multiLevelType w:val="hybridMultilevel"/>
+    <w:tmpl w:val="51EA15D2"/>
+    <w:lvl w:ilvl="0" w:tplc="2C0A0001">
+      <w:start w:val="1"/>
+      <w:numFmt w:val="bullet"/>
+      <w:lvlText w:val=""/>
+      <w:lvlJc w:val="left"/>
+      <w:pPr>
+        <w:ind w:left="720" w:hanging="360"/>
+      </w:pPr>
+      <w:rPr>
+        <w:rFonts w:ascii="Symbol" w:hAnsi="Symbol" w:hint="default"/>
+      </w:rPr>
+    </w:lvl>
+    <w:lvl w:ilvl="1" w:tplc="2C0A0003" w:tentative="1">
+      <w:start w:val="1"/>
+      <w:numFmt w:val="bullet"/>
+      <w:lvlText w:val="o"/>
+      <w:lvlJc w:val="left"/>
+      <w:pPr>
+        <w:ind w:left="1440" w:hanging="360"/>
+      </w:pPr>
+      <w:rPr>
+        <w:rFonts w:ascii="Courier New" w:hAnsi="Courier New" w:cs="Courier New" w:hint="default"/>
+      </w:rPr>
+    </w:lvl>
+    <w:lvl w:ilvl="2" w:tplc="2C0A0005" w:tentative="1">
+      <w:start w:val="1"/>
+      <w:numFmt w:val="bullet"/>
+      <w:lvlText w:val=""/>
+      <w:lvlJc w:val="left"/>
+      <w:pPr>
+        <w:ind w:left="2160" w:hanging="360"/>
+      </w:pPr>
+      <w:rPr>
+        <w:rFonts w:ascii="Wingdings" w:hAnsi="Wingdings" w:hint="default"/>
+      </w:rPr>
+    </w:lvl>
+    <w:lvl w:ilvl="3" w:tplc="2C0A0001" w:tentative="1">
+      <w:start w:val="1"/>
+      <w:numFmt w:val="bullet"/>
+      <w:lvlText w:val=""/>
+      <w:lvlJc w:val="left"/>
+      <w:pPr>
+        <w:ind w:left="2880" w:hanging="360"/>
+      </w:pPr>
+      <w:rPr>
+        <w:rFonts w:ascii="Symbol" w:hAnsi="Symbol" w:hint="default"/>
+      </w:rPr>
+    </w:lvl>
+    <w:lvl w:ilvl="4" w:tplc="2C0A0003" w:tentative="1">
+      <w:start w:val="1"/>
+      <w:numFmt w:val="bullet"/>
+      <w:lvlText w:val="o"/>
+      <w:lvlJc w:val="left"/>
+      <w:pPr>
+        <w:ind w:left="3600" w:hanging="360"/>
+      </w:pPr>
+      <w:rPr>
+        <w:rFonts w:ascii="Courier New" w:hAnsi="Courier New" w:cs="Courier New" w:hint="default"/>
+      </w:rPr>
+    </w:lvl>
+    <w:lvl w:ilvl="5" w:tplc="2C0A0005" w:tentative="1">
+      <w:start w:val="1"/>
+      <w:numFmt w:val="bullet"/>
+      <w:lvlText w:val=""/>
+      <w:lvlJc w:val="left"/>
+      <w:pPr>
+        <w:ind w:left="4320" w:hanging="360"/>
+      </w:pPr>
+      <w:rPr>
+        <w:rFonts w:ascii="Wingdings" w:hAnsi="Wingdings" w:hint="default"/>
+      </w:rPr>
+    </w:lvl>
+    <w:lvl w:ilvl="6" w:tplc="2C0A0001" w:tentative="1">
+      <w:start w:val="1"/>
+      <w:numFmt w:val="bullet"/>
+      <w:lvlText w:val=""/>
+      <w:lvlJc w:val="left"/>
+      <w:pPr>
+        <w:ind w:left="5040" w:hanging="360"/>
+      </w:pPr>
+      <w:rPr>
+        <w:rFonts w:ascii="Symbol" w:hAnsi="Symbol" w:hint="default"/>
+      </w:rPr>
+    </w:lvl>
+    <w:lvl w:ilvl="7" w:tplc="2C0A0003" w:tentative="1">
+      <w:start w:val="1"/>
+      <w:numFmt w:val="bullet"/>
+      <w:lvlText w:val="o"/>
+      <w:lvlJc w:val="left"/>
+      <w:pPr>
+        <w:ind w:left="5760" w:hanging="360"/>
+      </w:pPr>
+      <w:rPr>
+        <w:rFonts w:ascii="Courier New" w:hAnsi="Courier New" w:cs="Courier New" w:hint="default"/>
+      </w:rPr>
+    </w:lvl>
+    <w:lvl w:ilvl="8" w:tplc="2C0A0005" w:tentative="1">
+      <w:start w:val="1"/>
+      <w:numFmt w:val="bullet"/>
+      <w:lvlText w:val=""/>
+      <w:lvlJc w:val="left"/>
+      <w:pPr>
+        <w:ind w:left="6480" w:hanging="360"/>
+      </w:pPr>
+      <w:rPr>
+        <w:rFonts w:ascii="Wingdings" w:hAnsi="Wingdings" w:hint="default"/>
+      </w:rPr>
+    </w:lvl>
+  </w:abstractNum>
+  <w:abstractNum w:abstractNumId="6">
     <w:nsid w:val="261E011A"/>
     <w:multiLevelType w:val="hybridMultilevel"/>
-    <w:tmpl w:val="C980DF1C"/>
-    <w:lvl w:ilvl="0" w:tplc="2210174A">
-      <w:numFmt w:val="bullet"/>
-      <w:lvlText w:val=""/>
+    <w:tmpl w:val="A6FCAF62"/>
+    <w:lvl w:ilvl="0" w:tplc="2C0A000F">
+      <w:start w:val="1"/>
+      <w:numFmt w:val="decimal"/>
+      <w:lvlText w:val="%1."/>
       <w:lvlJc w:val="left"/>
       <w:pPr>
         <w:ind w:left="720" w:hanging="360"/>
       </w:pPr>
       <w:rPr>
-        <w:rFonts w:ascii="Symbol" w:eastAsiaTheme="minorEastAsia" w:hAnsi="Symbol" w:cstheme="minorBidi" w:hint="default"/>
+        <w:rFonts w:hint="default"/>
       </w:rPr>
     </w:lvl>
     <w:lvl w:ilvl="1" w:tplc="2C0A0003">
@@ -1605,7 +2095,7 @@
       </w:pPr>
     </w:lvl>
   </w:abstractNum>
-  <w:abstractNum w:abstractNumId="5">
+  <w:abstractNum w:abstractNumId="7">
     <w:nsid w:val="2E023AD8"/>
     <w:multiLevelType w:val="hybridMultilevel"/>
     <w:tmpl w:val="6E2C2F38"/>
@@ -1718,7 +2208,7 @@
       </w:pPr>
     </w:lvl>
   </w:abstractNum>
-  <w:abstractNum w:abstractNumId="6">
+  <w:abstractNum w:abstractNumId="8">
     <w:nsid w:val="305572CD"/>
     <w:multiLevelType w:val="hybridMultilevel"/>
     <w:tmpl w:val="89D08098"/>
@@ -1831,7 +2321,7 @@
       </w:rPr>
     </w:lvl>
   </w:abstractNum>
-  <w:abstractNum w:abstractNumId="7">
+  <w:abstractNum w:abstractNumId="9">
     <w:nsid w:val="3F350D2F"/>
     <w:multiLevelType w:val="hybridMultilevel"/>
     <w:tmpl w:val="0DF00770"/>
@@ -1917,7 +2407,7 @@
       </w:pPr>
     </w:lvl>
   </w:abstractNum>
-  <w:abstractNum w:abstractNumId="8">
+  <w:abstractNum w:abstractNumId="10">
     <w:nsid w:val="4207486E"/>
     <w:multiLevelType w:val="hybridMultilevel"/>
     <w:tmpl w:val="4EAC8398"/>
@@ -2003,7 +2493,7 @@
       </w:pPr>
     </w:lvl>
   </w:abstractNum>
-  <w:abstractNum w:abstractNumId="9">
+  <w:abstractNum w:abstractNumId="11">
     <w:nsid w:val="43D75F61"/>
     <w:multiLevelType w:val="hybridMultilevel"/>
     <w:tmpl w:val="D33E8CAE"/>
@@ -2116,7 +2606,120 @@
       </w:pPr>
     </w:lvl>
   </w:abstractNum>
-  <w:abstractNum w:abstractNumId="10">
+  <w:abstractNum w:abstractNumId="12">
+    <w:nsid w:val="4A5445FA"/>
+    <w:multiLevelType w:val="hybridMultilevel"/>
+    <w:tmpl w:val="A6FCAF62"/>
+    <w:lvl w:ilvl="0" w:tplc="2C0A000F">
+      <w:start w:val="1"/>
+      <w:numFmt w:val="decimal"/>
+      <w:lvlText w:val="%1."/>
+      <w:lvlJc w:val="left"/>
+      <w:pPr>
+        <w:ind w:left="720" w:hanging="360"/>
+      </w:pPr>
+      <w:rPr>
+        <w:rFonts w:hint="default"/>
+      </w:rPr>
+    </w:lvl>
+    <w:lvl w:ilvl="1" w:tplc="2C0A0003">
+      <w:start w:val="1"/>
+      <w:numFmt w:val="decimal"/>
+      <w:lvlText w:val="%2."/>
+      <w:lvlJc w:val="left"/>
+      <w:pPr>
+        <w:tabs>
+          <w:tab w:val="num" w:pos="1440"/>
+        </w:tabs>
+        <w:ind w:left="1440" w:hanging="360"/>
+      </w:pPr>
+    </w:lvl>
+    <w:lvl w:ilvl="2" w:tplc="2C0A0005">
+      <w:start w:val="1"/>
+      <w:numFmt w:val="decimal"/>
+      <w:lvlText w:val="%3."/>
+      <w:lvlJc w:val="left"/>
+      <w:pPr>
+        <w:tabs>
+          <w:tab w:val="num" w:pos="2160"/>
+        </w:tabs>
+        <w:ind w:left="2160" w:hanging="360"/>
+      </w:pPr>
+    </w:lvl>
+    <w:lvl w:ilvl="3" w:tplc="2C0A0001">
+      <w:start w:val="1"/>
+      <w:numFmt w:val="decimal"/>
+      <w:lvlText w:val="%4."/>
+      <w:lvlJc w:val="left"/>
+      <w:pPr>
+        <w:tabs>
+          <w:tab w:val="num" w:pos="2880"/>
+        </w:tabs>
+        <w:ind w:left="2880" w:hanging="360"/>
+      </w:pPr>
+    </w:lvl>
+    <w:lvl w:ilvl="4" w:tplc="2C0A0003">
+      <w:start w:val="1"/>
+      <w:numFmt w:val="decimal"/>
+      <w:lvlText w:val="%5."/>
+      <w:lvlJc w:val="left"/>
+      <w:pPr>
+        <w:tabs>
+          <w:tab w:val="num" w:pos="3600"/>
+        </w:tabs>
+        <w:ind w:left="3600" w:hanging="360"/>
+      </w:pPr>
+    </w:lvl>
+    <w:lvl w:ilvl="5" w:tplc="2C0A0005">
+      <w:start w:val="1"/>
+      <w:numFmt w:val="decimal"/>
+      <w:lvlText w:val="%6."/>
+      <w:lvlJc w:val="left"/>
+      <w:pPr>
+        <w:tabs>
+          <w:tab w:val="num" w:pos="4320"/>
+        </w:tabs>
+        <w:ind w:left="4320" w:hanging="360"/>
+      </w:pPr>
+    </w:lvl>
+    <w:lvl w:ilvl="6" w:tplc="2C0A0001">
+      <w:start w:val="1"/>
+      <w:numFmt w:val="decimal"/>
+      <w:lvlText w:val="%7."/>
+      <w:lvlJc w:val="left"/>
+      <w:pPr>
+        <w:tabs>
+          <w:tab w:val="num" w:pos="5040"/>
+        </w:tabs>
+        <w:ind w:left="5040" w:hanging="360"/>
+      </w:pPr>
+    </w:lvl>
+    <w:lvl w:ilvl="7" w:tplc="2C0A0003">
+      <w:start w:val="1"/>
+      <w:numFmt w:val="decimal"/>
+      <w:lvlText w:val="%8."/>
+      <w:lvlJc w:val="left"/>
+      <w:pPr>
+        <w:tabs>
+          <w:tab w:val="num" w:pos="5760"/>
+        </w:tabs>
+        <w:ind w:left="5760" w:hanging="360"/>
+      </w:pPr>
+    </w:lvl>
+    <w:lvl w:ilvl="8" w:tplc="2C0A0005">
+      <w:start w:val="1"/>
+      <w:numFmt w:val="decimal"/>
+      <w:lvlText w:val="%9."/>
+      <w:lvlJc w:val="left"/>
+      <w:pPr>
+        <w:tabs>
+          <w:tab w:val="num" w:pos="6480"/>
+        </w:tabs>
+        <w:ind w:left="6480" w:hanging="360"/>
+      </w:pPr>
+    </w:lvl>
+  </w:abstractNum>
+  <w:abstractNum w:abstractNumId="13">
     <w:nsid w:val="510579D4"/>
     <w:multiLevelType w:val="hybridMultilevel"/>
     <w:tmpl w:val="2EA61B2C"/>
@@ -2202,7 +2805,120 @@
       </w:pPr>
     </w:lvl>
   </w:abstractNum>
-  <w:abstractNum w:abstractNumId="11">
+  <w:abstractNum w:abstractNumId="14">
+    <w:nsid w:val="599E5919"/>
+    <w:multiLevelType w:val="hybridMultilevel"/>
+    <w:tmpl w:val="A6FCAF62"/>
+    <w:lvl w:ilvl="0" w:tplc="2C0A000F">
+      <w:start w:val="1"/>
+      <w:numFmt w:val="decimal"/>
+      <w:lvlText w:val="%1."/>
+      <w:lvlJc w:val="left"/>
+      <w:pPr>
+        <w:ind w:left="720" w:hanging="360"/>
+      </w:pPr>
+      <w:rPr>
+        <w:rFonts w:hint="default"/>
+      </w:rPr>
+    </w:lvl>
+    <w:lvl w:ilvl="1" w:tplc="2C0A0003">
+      <w:start w:val="1"/>
+      <w:numFmt w:val="decimal"/>
+      <w:lvlText w:val="%2."/>
+      <w:lvlJc w:val="left"/>
+      <w:pPr>
+        <w:tabs>
+          <w:tab w:val="num" w:pos="1440"/>
+        </w:tabs>
+        <w:ind w:left="1440" w:hanging="360"/>
+      </w:pPr>
+    </w:lvl>
+    <w:lvl w:ilvl="2" w:tplc="2C0A0005">
+      <w:start w:val="1"/>
+      <w:numFmt w:val="decimal"/>
+      <w:lvlText w:val="%3."/>
+      <w:lvlJc w:val="left"/>
+      <w:pPr>
+        <w:tabs>
+          <w:tab w:val="num" w:pos="2160"/>
+        </w:tabs>
+        <w:ind w:left="2160" w:hanging="360"/>
+      </w:pPr>
+    </w:lvl>
+    <w:lvl w:ilvl="3" w:tplc="2C0A0001">
+      <w:start w:val="1"/>
+      <w:numFmt w:val="decimal"/>
+      <w:lvlText w:val="%4."/>
+      <w:lvlJc w:val="left"/>
+      <w:pPr>
+        <w:tabs>
+          <w:tab w:val="num" w:pos="2880"/>
+        </w:tabs>
+        <w:ind w:left="2880" w:hanging="360"/>
+      </w:pPr>
+    </w:lvl>
+    <w:lvl w:ilvl="4" w:tplc="2C0A0003">
+      <w:start w:val="1"/>
+      <w:numFmt w:val="decimal"/>
+      <w:lvlText w:val="%5."/>
+      <w:lvlJc w:val="left"/>
+      <w:pPr>
+        <w:tabs>
+          <w:tab w:val="num" w:pos="3600"/>
+        </w:tabs>
+        <w:ind w:left="3600" w:hanging="360"/>
+      </w:pPr>
+    </w:lvl>
+    <w:lvl w:ilvl="5" w:tplc="2C0A0005">
+      <w:start w:val="1"/>
+      <w:numFmt w:val="decimal"/>
+      <w:lvlText w:val="%6."/>
+      <w:lvlJc w:val="left"/>
+      <w:pPr>
+        <w:tabs>
+          <w:tab w:val="num" w:pos="4320"/>
+        </w:tabs>
+        <w:ind w:left="4320" w:hanging="360"/>
+      </w:pPr>
+    </w:lvl>
+    <w:lvl w:ilvl="6" w:tplc="2C0A0001">
+      <w:start w:val="1"/>
+      <w:numFmt w:val="decimal"/>
+      <w:lvlText w:val="%7."/>
+      <w:lvlJc w:val="left"/>
+      <w:pPr>
+        <w:tabs>
+          <w:tab w:val="num" w:pos="5040"/>
+        </w:tabs>
+        <w:ind w:left="5040" w:hanging="360"/>
+      </w:pPr>
+    </w:lvl>
+    <w:lvl w:ilvl="7" w:tplc="2C0A0003">
+      <w:start w:val="1"/>
+      <w:numFmt w:val="decimal"/>
+      <w:lvlText w:val="%8."/>
+      <w:lvlJc w:val="left"/>
+      <w:pPr>
+        <w:tabs>
+          <w:tab w:val="num" w:pos="5760"/>
+        </w:tabs>
+        <w:ind w:left="5760" w:hanging="360"/>
+      </w:pPr>
+    </w:lvl>
+    <w:lvl w:ilvl="8" w:tplc="2C0A0005">
+      <w:start w:val="1"/>
+      <w:numFmt w:val="decimal"/>
+      <w:lvlText w:val="%9."/>
+      <w:lvlJc w:val="left"/>
+      <w:pPr>
+        <w:tabs>
+          <w:tab w:val="num" w:pos="6480"/>
+        </w:tabs>
+        <w:ind w:left="6480" w:hanging="360"/>
+      </w:pPr>
+    </w:lvl>
+  </w:abstractNum>
+  <w:abstractNum w:abstractNumId="15">
     <w:nsid w:val="5A234A3D"/>
     <w:multiLevelType w:val="hybridMultilevel"/>
     <w:tmpl w:val="A6F6AECC"/>
@@ -2288,7 +3004,7 @@
       </w:pPr>
     </w:lvl>
   </w:abstractNum>
-  <w:abstractNum w:abstractNumId="12">
+  <w:abstractNum w:abstractNumId="16">
     <w:nsid w:val="5F951590"/>
     <w:multiLevelType w:val="hybridMultilevel"/>
     <w:tmpl w:val="BDBA0CEA"/>
@@ -2374,7 +3090,7 @@
       </w:pPr>
     </w:lvl>
   </w:abstractNum>
-  <w:abstractNum w:abstractNumId="13">
+  <w:abstractNum w:abstractNumId="17">
     <w:nsid w:val="624E0661"/>
     <w:multiLevelType w:val="hybridMultilevel"/>
     <w:tmpl w:val="2146F6F6"/>
@@ -2463,7 +3179,7 @@
       </w:pPr>
     </w:lvl>
   </w:abstractNum>
-  <w:abstractNum w:abstractNumId="14">
+  <w:abstractNum w:abstractNumId="18">
     <w:nsid w:val="64EA29BE"/>
     <w:multiLevelType w:val="hybridMultilevel"/>
     <w:tmpl w:val="2146F6F6"/>
@@ -2573,8 +3289,234 @@
       </w:pPr>
     </w:lvl>
   </w:abstractNum>
+  <w:abstractNum w:abstractNumId="19">
+    <w:nsid w:val="671B56D7"/>
+    <w:multiLevelType w:val="hybridMultilevel"/>
+    <w:tmpl w:val="A6FCAF62"/>
+    <w:lvl w:ilvl="0" w:tplc="2C0A000F">
+      <w:start w:val="1"/>
+      <w:numFmt w:val="decimal"/>
+      <w:lvlText w:val="%1."/>
+      <w:lvlJc w:val="left"/>
+      <w:pPr>
+        <w:ind w:left="720" w:hanging="360"/>
+      </w:pPr>
+      <w:rPr>
+        <w:rFonts w:hint="default"/>
+      </w:rPr>
+    </w:lvl>
+    <w:lvl w:ilvl="1" w:tplc="2C0A0003">
+      <w:start w:val="1"/>
+      <w:numFmt w:val="decimal"/>
+      <w:lvlText w:val="%2."/>
+      <w:lvlJc w:val="left"/>
+      <w:pPr>
+        <w:tabs>
+          <w:tab w:val="num" w:pos="1440"/>
+        </w:tabs>
+        <w:ind w:left="1440" w:hanging="360"/>
+      </w:pPr>
+    </w:lvl>
+    <w:lvl w:ilvl="2" w:tplc="2C0A0005">
+      <w:start w:val="1"/>
+      <w:numFmt w:val="decimal"/>
+      <w:lvlText w:val="%3."/>
+      <w:lvlJc w:val="left"/>
+      <w:pPr>
+        <w:tabs>
+          <w:tab w:val="num" w:pos="2160"/>
+        </w:tabs>
+        <w:ind w:left="2160" w:hanging="360"/>
+      </w:pPr>
+    </w:lvl>
+    <w:lvl w:ilvl="3" w:tplc="2C0A0001">
+      <w:start w:val="1"/>
+      <w:numFmt w:val="decimal"/>
+      <w:lvlText w:val="%4."/>
+      <w:lvlJc w:val="left"/>
+      <w:pPr>
+        <w:tabs>
+          <w:tab w:val="num" w:pos="2880"/>
+        </w:tabs>
+        <w:ind w:left="2880" w:hanging="360"/>
+      </w:pPr>
+    </w:lvl>
+    <w:lvl w:ilvl="4" w:tplc="2C0A0003">
+      <w:start w:val="1"/>
+      <w:numFmt w:val="decimal"/>
+      <w:lvlText w:val="%5."/>
+      <w:lvlJc w:val="left"/>
+      <w:pPr>
+        <w:tabs>
+          <w:tab w:val="num" w:pos="3600"/>
+        </w:tabs>
+        <w:ind w:left="3600" w:hanging="360"/>
+      </w:pPr>
+    </w:lvl>
+    <w:lvl w:ilvl="5" w:tplc="2C0A0005">
+      <w:start w:val="1"/>
+      <w:numFmt w:val="decimal"/>
+      <w:lvlText w:val="%6."/>
+      <w:lvlJc w:val="left"/>
+      <w:pPr>
+        <w:tabs>
+          <w:tab w:val="num" w:pos="4320"/>
+        </w:tabs>
+        <w:ind w:left="4320" w:hanging="360"/>
+      </w:pPr>
+    </w:lvl>
+    <w:lvl w:ilvl="6" w:tplc="2C0A0001">
+      <w:start w:val="1"/>
+      <w:numFmt w:val="decimal"/>
+      <w:lvlText w:val="%7."/>
+      <w:lvlJc w:val="left"/>
+      <w:pPr>
+        <w:tabs>
+          <w:tab w:val="num" w:pos="5040"/>
+        </w:tabs>
+        <w:ind w:left="5040" w:hanging="360"/>
+      </w:pPr>
+    </w:lvl>
+    <w:lvl w:ilvl="7" w:tplc="2C0A0003">
+      <w:start w:val="1"/>
+      <w:numFmt w:val="decimal"/>
+      <w:lvlText w:val="%8."/>
+      <w:lvlJc w:val="left"/>
+      <w:pPr>
+        <w:tabs>
+          <w:tab w:val="num" w:pos="5760"/>
+        </w:tabs>
+        <w:ind w:left="5760" w:hanging="360"/>
+      </w:pPr>
+    </w:lvl>
+    <w:lvl w:ilvl="8" w:tplc="2C0A0005">
+      <w:start w:val="1"/>
+      <w:numFmt w:val="decimal"/>
+      <w:lvlText w:val="%9."/>
+      <w:lvlJc w:val="left"/>
+      <w:pPr>
+        <w:tabs>
+          <w:tab w:val="num" w:pos="6480"/>
+        </w:tabs>
+        <w:ind w:left="6480" w:hanging="360"/>
+      </w:pPr>
+    </w:lvl>
+  </w:abstractNum>
+  <w:abstractNum w:abstractNumId="20">
+    <w:nsid w:val="6CB05E1C"/>
+    <w:multiLevelType w:val="hybridMultilevel"/>
+    <w:tmpl w:val="A6FCAF62"/>
+    <w:lvl w:ilvl="0" w:tplc="2C0A000F">
+      <w:start w:val="1"/>
+      <w:numFmt w:val="decimal"/>
+      <w:lvlText w:val="%1."/>
+      <w:lvlJc w:val="left"/>
+      <w:pPr>
+        <w:ind w:left="720" w:hanging="360"/>
+      </w:pPr>
+      <w:rPr>
+        <w:rFonts w:hint="default"/>
+      </w:rPr>
+    </w:lvl>
+    <w:lvl w:ilvl="1" w:tplc="2C0A0003">
+      <w:start w:val="1"/>
+      <w:numFmt w:val="decimal"/>
+      <w:lvlText w:val="%2."/>
+      <w:lvlJc w:val="left"/>
+      <w:pPr>
+        <w:tabs>
+          <w:tab w:val="num" w:pos="1440"/>
+        </w:tabs>
+        <w:ind w:left="1440" w:hanging="360"/>
+      </w:pPr>
+    </w:lvl>
+    <w:lvl w:ilvl="2" w:tplc="2C0A0005">
+      <w:start w:val="1"/>
+      <w:numFmt w:val="decimal"/>
+      <w:lvlText w:val="%3."/>
+      <w:lvlJc w:val="left"/>
+      <w:pPr>
+        <w:tabs>
+          <w:tab w:val="num" w:pos="2160"/>
+        </w:tabs>
+        <w:ind w:left="2160" w:hanging="360"/>
+      </w:pPr>
+    </w:lvl>
+    <w:lvl w:ilvl="3" w:tplc="2C0A0001">
+      <w:start w:val="1"/>
+      <w:numFmt w:val="decimal"/>
+      <w:lvlText w:val="%4."/>
+      <w:lvlJc w:val="left"/>
+      <w:pPr>
+        <w:tabs>
+          <w:tab w:val="num" w:pos="2880"/>
+        </w:tabs>
+        <w:ind w:left="2880" w:hanging="360"/>
+      </w:pPr>
+    </w:lvl>
+    <w:lvl w:ilvl="4" w:tplc="2C0A0003">
+      <w:start w:val="1"/>
+      <w:numFmt w:val="decimal"/>
+      <w:lvlText w:val="%5."/>
+      <w:lvlJc w:val="left"/>
+      <w:pPr>
+        <w:tabs>
+          <w:tab w:val="num" w:pos="3600"/>
+        </w:tabs>
+        <w:ind w:left="3600" w:hanging="360"/>
+      </w:pPr>
+    </w:lvl>
+    <w:lvl w:ilvl="5" w:tplc="2C0A0005">
+      <w:start w:val="1"/>
+      <w:numFmt w:val="decimal"/>
+      <w:lvlText w:val="%6."/>
+      <w:lvlJc w:val="left"/>
+      <w:pPr>
+        <w:tabs>
+          <w:tab w:val="num" w:pos="4320"/>
+        </w:tabs>
+        <w:ind w:left="4320" w:hanging="360"/>
+      </w:pPr>
+    </w:lvl>
+    <w:lvl w:ilvl="6" w:tplc="2C0A0001">
+      <w:start w:val="1"/>
+      <w:numFmt w:val="decimal"/>
+      <w:lvlText w:val="%7."/>
+      <w:lvlJc w:val="left"/>
+      <w:pPr>
+        <w:tabs>
+          <w:tab w:val="num" w:pos="5040"/>
+        </w:tabs>
+        <w:ind w:left="5040" w:hanging="360"/>
+      </w:pPr>
+    </w:lvl>
+    <w:lvl w:ilvl="7" w:tplc="2C0A0003">
+      <w:start w:val="1"/>
+      <w:numFmt w:val="decimal"/>
+      <w:lvlText w:val="%8."/>
+      <w:lvlJc w:val="left"/>
+      <w:pPr>
+        <w:tabs>
+          <w:tab w:val="num" w:pos="5760"/>
+        </w:tabs>
+        <w:ind w:left="5760" w:hanging="360"/>
+      </w:pPr>
+    </w:lvl>
+    <w:lvl w:ilvl="8" w:tplc="2C0A0005">
+      <w:start w:val="1"/>
+      <w:numFmt w:val="decimal"/>
+      <w:lvlText w:val="%9."/>
+      <w:lvlJc w:val="left"/>
+      <w:pPr>
+        <w:tabs>
+          <w:tab w:val="num" w:pos="6480"/>
+        </w:tabs>
+        <w:ind w:left="6480" w:hanging="360"/>
+      </w:pPr>
+    </w:lvl>
+  </w:abstractNum>
   <w:num w:numId="1">
-    <w:abstractNumId w:val="4"/>
+    <w:abstractNumId w:val="6"/>
     <w:lvlOverride w:ilvl="0"/>
     <w:lvlOverride w:ilvl="1">
       <w:startOverride w:val="1"/>
@@ -2602,7 +3544,7 @@
     </w:lvlOverride>
   </w:num>
   <w:num w:numId="2">
-    <w:abstractNumId w:val="14"/>
+    <w:abstractNumId w:val="18"/>
     <w:lvlOverride w:ilvl="0">
       <w:startOverride w:val="1"/>
     </w:lvlOverride>
@@ -2632,55 +3574,73 @@
     </w:lvlOverride>
   </w:num>
   <w:num w:numId="3">
-    <w:abstractNumId w:val="4"/>
+    <w:abstractNumId w:val="6"/>
   </w:num>
   <w:num w:numId="4">
-    <w:abstractNumId w:val="14"/>
+    <w:abstractNumId w:val="18"/>
   </w:num>
   <w:num w:numId="5">
-    <w:abstractNumId w:val="13"/>
+    <w:abstractNumId w:val="17"/>
   </w:num>
   <w:num w:numId="6">
-    <w:abstractNumId w:val="3"/>
+    <w:abstractNumId w:val="4"/>
   </w:num>
   <w:num w:numId="7">
     <w:abstractNumId w:val="1"/>
   </w:num>
   <w:num w:numId="8">
-    <w:abstractNumId w:val="9"/>
+    <w:abstractNumId w:val="11"/>
   </w:num>
   <w:num w:numId="9">
-    <w:abstractNumId w:val="5"/>
+    <w:abstractNumId w:val="7"/>
   </w:num>
   <w:num w:numId="10">
-    <w:abstractNumId w:val="11"/>
+    <w:abstractNumId w:val="15"/>
   </w:num>
   <w:num w:numId="11">
+    <w:abstractNumId w:val="10"/>
+  </w:num>
+  <w:num w:numId="12">
     <w:abstractNumId w:val="8"/>
   </w:num>
-  <w:num w:numId="12">
-    <w:abstractNumId w:val="6"/>
-  </w:num>
   <w:num w:numId="13">
-    <w:abstractNumId w:val="10"/>
+    <w:abstractNumId w:val="13"/>
   </w:num>
   <w:num w:numId="14">
-    <w:abstractNumId w:val="2"/>
+    <w:abstractNumId w:val="3"/>
   </w:num>
   <w:num w:numId="15">
-    <w:abstractNumId w:val="7"/>
+    <w:abstractNumId w:val="9"/>
   </w:num>
   <w:num w:numId="16">
     <w:abstractNumId w:val="0"/>
   </w:num>
   <w:num w:numId="17">
+    <w:abstractNumId w:val="16"/>
+  </w:num>
+  <w:num w:numId="18">
+    <w:abstractNumId w:val="19"/>
+  </w:num>
+  <w:num w:numId="19">
     <w:abstractNumId w:val="12"/>
+  </w:num>
+  <w:num w:numId="20">
+    <w:abstractNumId w:val="14"/>
+  </w:num>
+  <w:num w:numId="21">
+    <w:abstractNumId w:val="20"/>
+  </w:num>
+  <w:num w:numId="22">
+    <w:abstractNumId w:val="2"/>
+  </w:num>
+  <w:num w:numId="23">
+    <w:abstractNumId w:val="5"/>
   </w:num>
 </w:numbering>
 </file>
 
 <file path=word/styles.xml><?xml version="1.0" encoding="utf-8"?>
-<w:styles xmlns:mc="http://schemas.openxmlformats.org/markup-compatibility/2006" xmlns:r="http://schemas.openxmlformats.org/officeDocument/2006/relationships" xmlns:w="http://schemas.openxmlformats.org/wordprocessingml/2006/main" xmlns:w14="http://schemas.microsoft.com/office/word/2010/wordml" xmlns:w15="http://schemas.microsoft.com/office/word/2012/wordml" mc:Ignorable="w14 w15">
+<w:styles xmlns:r="http://schemas.openxmlformats.org/officeDocument/2006/relationships" xmlns:w="http://schemas.openxmlformats.org/wordprocessingml/2006/main">
   <w:docDefaults>
     <w:rPrDefault>
       <w:rPr>
@@ -2696,378 +3656,144 @@
       </w:pPr>
     </w:pPrDefault>
   </w:docDefaults>
-  <w:latentStyles w:defLockedState="0" w:defUIPriority="99" w:defSemiHidden="0" w:defUnhideWhenUsed="0" w:defQFormat="0" w:count="371">
-    <w:lsdException w:name="Normal" w:uiPriority="0" w:qFormat="1"/>
-    <w:lsdException w:name="heading 1" w:uiPriority="9" w:qFormat="1"/>
-    <w:lsdException w:name="heading 2" w:semiHidden="1" w:uiPriority="9" w:unhideWhenUsed="1" w:qFormat="1"/>
-    <w:lsdException w:name="heading 3" w:semiHidden="1" w:uiPriority="9" w:unhideWhenUsed="1" w:qFormat="1"/>
-    <w:lsdException w:name="heading 4" w:semiHidden="1" w:uiPriority="9" w:unhideWhenUsed="1" w:qFormat="1"/>
-    <w:lsdException w:name="heading 5" w:semiHidden="1" w:uiPriority="9" w:unhideWhenUsed="1" w:qFormat="1"/>
-    <w:lsdException w:name="heading 6" w:semiHidden="1" w:uiPriority="9" w:unhideWhenUsed="1" w:qFormat="1"/>
-    <w:lsdException w:name="heading 7" w:semiHidden="1" w:uiPriority="9" w:unhideWhenUsed="1" w:qFormat="1"/>
-    <w:lsdException w:name="heading 8" w:semiHidden="1" w:uiPriority="9" w:unhideWhenUsed="1" w:qFormat="1"/>
-    <w:lsdException w:name="heading 9" w:semiHidden="1" w:uiPriority="9" w:unhideWhenUsed="1" w:qFormat="1"/>
-    <w:lsdException w:name="index 1" w:semiHidden="1" w:unhideWhenUsed="1"/>
-    <w:lsdException w:name="index 2" w:semiHidden="1" w:unhideWhenUsed="1"/>
-    <w:lsdException w:name="index 3" w:semiHidden="1" w:unhideWhenUsed="1"/>
-    <w:lsdException w:name="index 4" w:semiHidden="1" w:unhideWhenUsed="1"/>
-    <w:lsdException w:name="index 5" w:semiHidden="1" w:unhideWhenUsed="1"/>
-    <w:lsdException w:name="index 6" w:semiHidden="1" w:unhideWhenUsed="1"/>
-    <w:lsdException w:name="index 7" w:semiHidden="1" w:unhideWhenUsed="1"/>
-    <w:lsdException w:name="index 8" w:semiHidden="1" w:unhideWhenUsed="1"/>
-    <w:lsdException w:name="index 9" w:semiHidden="1" w:unhideWhenUsed="1"/>
-    <w:lsdException w:name="toc 1" w:semiHidden="1" w:uiPriority="39" w:unhideWhenUsed="1"/>
-    <w:lsdException w:name="toc 2" w:semiHidden="1" w:uiPriority="39" w:unhideWhenUsed="1"/>
-    <w:lsdException w:name="toc 3" w:semiHidden="1" w:uiPriority="39" w:unhideWhenUsed="1"/>
-    <w:lsdException w:name="toc 4" w:semiHidden="1" w:uiPriority="39" w:unhideWhenUsed="1"/>
-    <w:lsdException w:name="toc 5" w:semiHidden="1" w:uiPriority="39" w:unhideWhenUsed="1"/>
-    <w:lsdException w:name="toc 6" w:semiHidden="1" w:uiPriority="39" w:unhideWhenUsed="1"/>
-    <w:lsdException w:name="toc 7" w:semiHidden="1" w:uiPriority="39" w:unhideWhenUsed="1"/>
-    <w:lsdException w:name="toc 8" w:semiHidden="1" w:uiPriority="39" w:unhideWhenUsed="1"/>
-    <w:lsdException w:name="toc 9" w:semiHidden="1" w:uiPriority="39" w:unhideWhenUsed="1"/>
-    <w:lsdException w:name="Normal Indent" w:semiHidden="1" w:unhideWhenUsed="1"/>
-    <w:lsdException w:name="footnote text" w:semiHidden="1" w:unhideWhenUsed="1"/>
-    <w:lsdException w:name="annotation text" w:semiHidden="1" w:unhideWhenUsed="1"/>
-    <w:lsdException w:name="header" w:semiHidden="1" w:unhideWhenUsed="1"/>
-    <w:lsdException w:name="footer" w:semiHidden="1" w:unhideWhenUsed="1"/>
-    <w:lsdException w:name="index heading" w:semiHidden="1" w:unhideWhenUsed="1"/>
-    <w:lsdException w:name="caption" w:semiHidden="1" w:uiPriority="35" w:unhideWhenUsed="1" w:qFormat="1"/>
-    <w:lsdException w:name="table of figures" w:semiHidden="1" w:unhideWhenUsed="1"/>
-    <w:lsdException w:name="envelope address" w:semiHidden="1" w:unhideWhenUsed="1"/>
-    <w:lsdException w:name="envelope return" w:semiHidden="1" w:unhideWhenUsed="1"/>
-    <w:lsdException w:name="footnote reference" w:semiHidden="1" w:unhideWhenUsed="1"/>
-    <w:lsdException w:name="annotation reference" w:semiHidden="1" w:unhideWhenUsed="1"/>
-    <w:lsdException w:name="line number" w:semiHidden="1" w:unhideWhenUsed="1"/>
-    <w:lsdException w:name="page number" w:semiHidden="1" w:unhideWhenUsed="1"/>
-    <w:lsdException w:name="endnote reference" w:semiHidden="1" w:unhideWhenUsed="1"/>
-    <w:lsdException w:name="endnote text" w:semiHidden="1" w:unhideWhenUsed="1"/>
-    <w:lsdException w:name="table of authorities" w:semiHidden="1" w:unhideWhenUsed="1"/>
-    <w:lsdException w:name="macro" w:semiHidden="1" w:unhideWhenUsed="1"/>
-    <w:lsdException w:name="toa heading" w:semiHidden="1" w:unhideWhenUsed="1"/>
-    <w:lsdException w:name="List" w:semiHidden="1" w:unhideWhenUsed="1"/>
-    <w:lsdException w:name="List Bullet" w:semiHidden="1" w:unhideWhenUsed="1"/>
-    <w:lsdException w:name="List Number" w:semiHidden="1" w:unhideWhenUsed="1"/>
-    <w:lsdException w:name="List 2" w:semiHidden="1" w:unhideWhenUsed="1"/>
-    <w:lsdException w:name="List 3" w:semiHidden="1" w:unhideWhenUsed="1"/>
-    <w:lsdException w:name="List 4" w:semiHidden="1" w:unhideWhenUsed="1"/>
-    <w:lsdException w:name="List 5" w:semiHidden="1" w:unhideWhenUsed="1"/>
-    <w:lsdException w:name="List Bullet 2" w:semiHidden="1" w:unhideWhenUsed="1"/>
-    <w:lsdException w:name="List Bullet 3" w:semiHidden="1" w:unhideWhenUsed="1"/>
-    <w:lsdException w:name="List Bullet 4" w:semiHidden="1" w:unhideWhenUsed="1"/>
-    <w:lsdException w:name="List Bullet 5" w:semiHidden="1" w:unhideWhenUsed="1"/>
-    <w:lsdException w:name="List Number 2" w:semiHidden="1" w:unhideWhenUsed="1"/>
-    <w:lsdException w:name="List Number 3" w:semiHidden="1" w:unhideWhenUsed="1"/>
-    <w:lsdException w:name="List Number 4" w:semiHidden="1" w:unhideWhenUsed="1"/>
-    <w:lsdException w:name="List Number 5" w:semiHidden="1" w:unhideWhenUsed="1"/>
-    <w:lsdException w:name="Title" w:uiPriority="10" w:qFormat="1"/>
-    <w:lsdException w:name="Closing" w:semiHidden="1" w:unhideWhenUsed="1"/>
-    <w:lsdException w:name="Signature" w:semiHidden="1" w:unhideWhenUsed="1"/>
-    <w:lsdException w:name="Default Paragraph Font" w:semiHidden="1" w:uiPriority="1" w:unhideWhenUsed="1"/>
-    <w:lsdException w:name="Body Text" w:semiHidden="1" w:unhideWhenUsed="1"/>
-    <w:lsdException w:name="Body Text Indent" w:semiHidden="1" w:unhideWhenUsed="1"/>
-    <w:lsdException w:name="List Continue" w:semiHidden="1" w:unhideWhenUsed="1"/>
-    <w:lsdException w:name="List Continue 2" w:semiHidden="1" w:unhideWhenUsed="1"/>
-    <w:lsdException w:name="List Continue 3" w:semiHidden="1" w:unhideWhenUsed="1"/>
-    <w:lsdException w:name="List Continue 4" w:semiHidden="1" w:unhideWhenUsed="1"/>
-    <w:lsdException w:name="List Continue 5" w:semiHidden="1" w:unhideWhenUsed="1"/>
-    <w:lsdException w:name="Message Header" w:semiHidden="1" w:unhideWhenUsed="1"/>
-    <w:lsdException w:name="Subtitle" w:uiPriority="11" w:qFormat="1"/>
-    <w:lsdException w:name="Salutation" w:semiHidden="1" w:unhideWhenUsed="1"/>
-    <w:lsdException w:name="Date" w:semiHidden="1" w:unhideWhenUsed="1"/>
-    <w:lsdException w:name="Body Text First Indent" w:semiHidden="1" w:unhideWhenUsed="1"/>
-    <w:lsdException w:name="Body Text First Indent 2" w:semiHidden="1" w:unhideWhenUsed="1"/>
-    <w:lsdException w:name="Note Heading" w:semiHidden="1" w:unhideWhenUsed="1"/>
-    <w:lsdException w:name="Body Text 2" w:semiHidden="1" w:unhideWhenUsed="1"/>
-    <w:lsdException w:name="Body Text 3" w:semiHidden="1" w:unhideWhenUsed="1"/>
-    <w:lsdException w:name="Body Text Indent 2" w:semiHidden="1" w:unhideWhenUsed="1"/>
-    <w:lsdException w:name="Body Text Indent 3" w:semiHidden="1" w:unhideWhenUsed="1"/>
-    <w:lsdException w:name="Block Text" w:semiHidden="1" w:unhideWhenUsed="1"/>
-    <w:lsdException w:name="Hyperlink" w:semiHidden="1" w:unhideWhenUsed="1"/>
-    <w:lsdException w:name="FollowedHyperlink" w:semiHidden="1" w:unhideWhenUsed="1"/>
-    <w:lsdException w:name="Strong" w:uiPriority="22" w:qFormat="1"/>
-    <w:lsdException w:name="Emphasis" w:uiPriority="20" w:qFormat="1"/>
-    <w:lsdException w:name="Document Map" w:semiHidden="1" w:unhideWhenUsed="1"/>
-    <w:lsdException w:name="Plain Text" w:semiHidden="1" w:unhideWhenUsed="1"/>
-    <w:lsdException w:name="E-mail Signature" w:semiHidden="1" w:unhideWhenUsed="1"/>
-    <w:lsdException w:name="HTML Top of Form" w:semiHidden="1" w:unhideWhenUsed="1"/>
-    <w:lsdException w:name="HTML Bottom of Form" w:semiHidden="1" w:unhideWhenUsed="1"/>
-    <w:lsdException w:name="Normal (Web)" w:semiHidden="1" w:unhideWhenUsed="1"/>
-    <w:lsdException w:name="HTML Acronym" w:semiHidden="1" w:unhideWhenUsed="1"/>
-    <w:lsdException w:name="HTML Address" w:semiHidden="1" w:unhideWhenUsed="1"/>
-    <w:lsdException w:name="HTML Cite" w:semiHidden="1" w:unhideWhenUsed="1"/>
-    <w:lsdException w:name="HTML Code" w:semiHidden="1" w:unhideWhenUsed="1"/>
-    <w:lsdException w:name="HTML Definition" w:semiHidden="1" w:unhideWhenUsed="1"/>
-    <w:lsdException w:name="HTML Keyboard" w:semiHidden="1" w:unhideWhenUsed="1"/>
-    <w:lsdException w:name="HTML Preformatted" w:semiHidden="1" w:unhideWhenUsed="1"/>
-    <w:lsdException w:name="HTML Sample" w:semiHidden="1" w:unhideWhenUsed="1"/>
-    <w:lsdException w:name="HTML Typewriter" w:semiHidden="1" w:unhideWhenUsed="1"/>
-    <w:lsdException w:name="HTML Variable" w:semiHidden="1" w:unhideWhenUsed="1"/>
-    <w:lsdException w:name="Normal Table" w:semiHidden="1" w:unhideWhenUsed="1"/>
-    <w:lsdException w:name="annotation subject" w:semiHidden="1" w:unhideWhenUsed="1"/>
-    <w:lsdException w:name="No List" w:semiHidden="1" w:unhideWhenUsed="1"/>
-    <w:lsdException w:name="Outline List 1" w:semiHidden="1" w:unhideWhenUsed="1"/>
-    <w:lsdException w:name="Outline List 2" w:semiHidden="1" w:unhideWhenUsed="1"/>
-    <w:lsdException w:name="Outline List 3" w:semiHidden="1" w:unhideWhenUsed="1"/>
-    <w:lsdException w:name="Table Simple 1" w:semiHidden="1" w:unhideWhenUsed="1"/>
-    <w:lsdException w:name="Table Simple 2" w:semiHidden="1" w:unhideWhenUsed="1"/>
-    <w:lsdException w:name="Table Simple 3" w:semiHidden="1" w:unhideWhenUsed="1"/>
-    <w:lsdException w:name="Table Classic 1" w:semiHidden="1" w:unhideWhenUsed="1"/>
-    <w:lsdException w:name="Table Classic 2" w:semiHidden="1" w:unhideWhenUsed="1"/>
-    <w:lsdException w:name="Table Classic 3" w:semiHidden="1" w:unhideWhenUsed="1"/>
-    <w:lsdException w:name="Table Classic 4" w:semiHidden="1" w:unhideWhenUsed="1"/>
-    <w:lsdException w:name="Table Colorful 1" w:semiHidden="1" w:unhideWhenUsed="1"/>
-    <w:lsdException w:name="Table Colorful 2" w:semiHidden="1" w:unhideWhenUsed="1"/>
-    <w:lsdException w:name="Table Colorful 3" w:semiHidden="1" w:unhideWhenUsed="1"/>
-    <w:lsdException w:name="Table Columns 1" w:semiHidden="1" w:unhideWhenUsed="1"/>
-    <w:lsdException w:name="Table Columns 2" w:semiHidden="1" w:unhideWhenUsed="1"/>
-    <w:lsdException w:name="Table Columns 3" w:semiHidden="1" w:unhideWhenUsed="1"/>
-    <w:lsdException w:name="Table Columns 4" w:semiHidden="1" w:unhideWhenUsed="1"/>
-    <w:lsdException w:name="Table Columns 5" w:semiHidden="1" w:unhideWhenUsed="1"/>
-    <w:lsdException w:name="Table Grid 1" w:semiHidden="1" w:unhideWhenUsed="1"/>
-    <w:lsdException w:name="Table Grid 2" w:semiHidden="1" w:unhideWhenUsed="1"/>
-    <w:lsdException w:name="Table Grid 3" w:semiHidden="1" w:unhideWhenUsed="1"/>
-    <w:lsdException w:name="Table Grid 4" w:semiHidden="1" w:unhideWhenUsed="1"/>
-    <w:lsdException w:name="Table Grid 5" w:semiHidden="1" w:unhideWhenUsed="1"/>
-    <w:lsdException w:name="Table Grid 6" w:semiHidden="1" w:unhideWhenUsed="1"/>
-    <w:lsdException w:name="Table Grid 7" w:semiHidden="1" w:unhideWhenUsed="1"/>
-    <w:lsdException w:name="Table Grid 8" w:semiHidden="1" w:unhideWhenUsed="1"/>
-    <w:lsdException w:name="Table List 1" w:semiHidden="1" w:unhideWhenUsed="1"/>
-    <w:lsdException w:name="Table List 2" w:semiHidden="1" w:unhideWhenUsed="1"/>
-    <w:lsdException w:name="Table List 3" w:semiHidden="1" w:unhideWhenUsed="1"/>
-    <w:lsdException w:name="Table List 4" w:semiHidden="1" w:unhideWhenUsed="1"/>
-    <w:lsdException w:name="Table List 5" w:semiHidden="1" w:unhideWhenUsed="1"/>
-    <w:lsdException w:name="Table List 6" w:semiHidden="1" w:unhideWhenUsed="1"/>
-    <w:lsdException w:name="Table List 7" w:semiHidden="1" w:unhideWhenUsed="1"/>
-    <w:lsdException w:name="Table List 8" w:semiHidden="1" w:unhideWhenUsed="1"/>
-    <w:lsdException w:name="Table 3D effects 1" w:semiHidden="1" w:unhideWhenUsed="1"/>
-    <w:lsdException w:name="Table 3D effects 2" w:semiHidden="1" w:unhideWhenUsed="1"/>
-    <w:lsdException w:name="Table 3D effects 3" w:semiHidden="1" w:unhideWhenUsed="1"/>
-    <w:lsdException w:name="Table Contemporary" w:semiHidden="1" w:unhideWhenUsed="1"/>
-    <w:lsdException w:name="Table Elegant" w:semiHidden="1" w:unhideWhenUsed="1"/>
-    <w:lsdException w:name="Table Professional" w:semiHidden="1" w:unhideWhenUsed="1"/>
-    <w:lsdException w:name="Table Subtle 1" w:semiHidden="1" w:unhideWhenUsed="1"/>
-    <w:lsdException w:name="Table Subtle 2" w:semiHidden="1" w:unhideWhenUsed="1"/>
-    <w:lsdException w:name="Table Web 1" w:semiHidden="1" w:unhideWhenUsed="1"/>
-    <w:lsdException w:name="Table Web 2" w:semiHidden="1" w:unhideWhenUsed="1"/>
-    <w:lsdException w:name="Table Web 3" w:semiHidden="1" w:unhideWhenUsed="1"/>
-    <w:lsdException w:name="Balloon Text" w:semiHidden="1" w:unhideWhenUsed="1"/>
-    <w:lsdException w:name="Table Grid" w:uiPriority="59"/>
-    <w:lsdException w:name="Table Theme" w:semiHidden="1" w:unhideWhenUsed="1"/>
-    <w:lsdException w:name="Placeholder Text" w:semiHidden="1"/>
-    <w:lsdException w:name="No Spacing" w:uiPriority="1" w:qFormat="1"/>
-    <w:lsdException w:name="Light Shading" w:uiPriority="60"/>
-    <w:lsdException w:name="Light List" w:uiPriority="61"/>
-    <w:lsdException w:name="Light Grid" w:uiPriority="62"/>
-    <w:lsdException w:name="Medium Shading 1" w:uiPriority="63"/>
-    <w:lsdException w:name="Medium Shading 2" w:uiPriority="64"/>
-    <w:lsdException w:name="Medium List 1" w:uiPriority="65"/>
-    <w:lsdException w:name="Medium List 2" w:uiPriority="66"/>
-    <w:lsdException w:name="Medium Grid 1" w:uiPriority="67"/>
-    <w:lsdException w:name="Medium Grid 2" w:uiPriority="68"/>
-    <w:lsdException w:name="Medium Grid 3" w:uiPriority="69"/>
-    <w:lsdException w:name="Dark List" w:uiPriority="70"/>
-    <w:lsdException w:name="Colorful Shading" w:uiPriority="71"/>
-    <w:lsdException w:name="Colorful List" w:uiPriority="72"/>
-    <w:lsdException w:name="Colorful Grid" w:uiPriority="73"/>
-    <w:lsdException w:name="Light Shading Accent 1" w:uiPriority="60"/>
-    <w:lsdException w:name="Light List Accent 1" w:uiPriority="61"/>
-    <w:lsdException w:name="Light Grid Accent 1" w:uiPriority="62"/>
-    <w:lsdException w:name="Medium Shading 1 Accent 1" w:uiPriority="63"/>
-    <w:lsdException w:name="Medium Shading 2 Accent 1" w:uiPriority="64"/>
-    <w:lsdException w:name="Medium List 1 Accent 1" w:uiPriority="65"/>
-    <w:lsdException w:name="Revision" w:semiHidden="1"/>
-    <w:lsdException w:name="List Paragraph" w:uiPriority="34" w:qFormat="1"/>
-    <w:lsdException w:name="Quote" w:uiPriority="29" w:qFormat="1"/>
-    <w:lsdException w:name="Intense Quote" w:uiPriority="30" w:qFormat="1"/>
-    <w:lsdException w:name="Medium List 2 Accent 1" w:uiPriority="66"/>
-    <w:lsdException w:name="Medium Grid 1 Accent 1" w:uiPriority="67"/>
-    <w:lsdException w:name="Medium Grid 2 Accent 1" w:uiPriority="68"/>
-    <w:lsdException w:name="Medium Grid 3 Accent 1" w:uiPriority="69"/>
-    <w:lsdException w:name="Dark List Accent 1" w:uiPriority="70"/>
-    <w:lsdException w:name="Colorful Shading Accent 1" w:uiPriority="71"/>
-    <w:lsdException w:name="Colorful List Accent 1" w:uiPriority="72"/>
-    <w:lsdException w:name="Colorful Grid Accent 1" w:uiPriority="73"/>
-    <w:lsdException w:name="Light Shading Accent 2" w:uiPriority="60"/>
-    <w:lsdException w:name="Light List Accent 2" w:uiPriority="61"/>
-    <w:lsdException w:name="Light Grid Accent 2" w:uiPriority="62"/>
-    <w:lsdException w:name="Medium Shading 1 Accent 2" w:uiPriority="63"/>
-    <w:lsdException w:name="Medium Shading 2 Accent 2" w:uiPriority="64"/>
-    <w:lsdException w:name="Medium List 1 Accent 2" w:uiPriority="65"/>
-    <w:lsdException w:name="Medium List 2 Accent 2" w:uiPriority="66"/>
-    <w:lsdException w:name="Medium Grid 1 Accent 2" w:uiPriority="67"/>
-    <w:lsdException w:name="Medium Grid 2 Accent 2" w:uiPriority="68"/>
-    <w:lsdException w:name="Medium Grid 3 Accent 2" w:uiPriority="69"/>
-    <w:lsdException w:name="Dark List Accent 2" w:uiPriority="70"/>
-    <w:lsdException w:name="Colorful Shading Accent 2" w:uiPriority="71"/>
-    <w:lsdException w:name="Colorful List Accent 2" w:uiPriority="72"/>
-    <w:lsdException w:name="Colorful Grid Accent 2" w:uiPriority="73"/>
-    <w:lsdException w:name="Light Shading Accent 3" w:uiPriority="60"/>
-    <w:lsdException w:name="Light List Accent 3" w:uiPriority="61"/>
-    <w:lsdException w:name="Light Grid Accent 3" w:uiPriority="62"/>
-    <w:lsdException w:name="Medium Shading 1 Accent 3" w:uiPriority="63"/>
-    <w:lsdException w:name="Medium Shading 2 Accent 3" w:uiPriority="64"/>
-    <w:lsdException w:name="Medium List 1 Accent 3" w:uiPriority="65"/>
-    <w:lsdException w:name="Medium List 2 Accent 3" w:uiPriority="66"/>
-    <w:lsdException w:name="Medium Grid 1 Accent 3" w:uiPriority="67"/>
-    <w:lsdException w:name="Medium Grid 2 Accent 3" w:uiPriority="68"/>
-    <w:lsdException w:name="Medium Grid 3 Accent 3" w:uiPriority="69"/>
-    <w:lsdException w:name="Dark List Accent 3" w:uiPriority="70"/>
-    <w:lsdException w:name="Colorful Shading Accent 3" w:uiPriority="71"/>
-    <w:lsdException w:name="Colorful List Accent 3" w:uiPriority="72"/>
-    <w:lsdException w:name="Colorful Grid Accent 3" w:uiPriority="73"/>
-    <w:lsdException w:name="Light Shading Accent 4" w:uiPriority="60"/>
-    <w:lsdException w:name="Light List Accent 4" w:uiPriority="61"/>
-    <w:lsdException w:name="Light Grid Accent 4" w:uiPriority="62"/>
-    <w:lsdException w:name="Medium Shading 1 Accent 4" w:uiPriority="63"/>
-    <w:lsdException w:name="Medium Shading 2 Accent 4" w:uiPriority="64"/>
-    <w:lsdException w:name="Medium List 1 Accent 4" w:uiPriority="65"/>
-    <w:lsdException w:name="Medium List 2 Accent 4" w:uiPriority="66"/>
-    <w:lsdException w:name="Medium Grid 1 Accent 4" w:uiPriority="67"/>
-    <w:lsdException w:name="Medium Grid 2 Accent 4" w:uiPriority="68"/>
-    <w:lsdException w:name="Medium Grid 3 Accent 4" w:uiPriority="69"/>
-    <w:lsdException w:name="Dark List Accent 4" w:uiPriority="70"/>
-    <w:lsdException w:name="Colorful Shading Accent 4" w:uiPriority="71"/>
-    <w:lsdException w:name="Colorful List Accent 4" w:uiPriority="72"/>
-    <w:lsdException w:name="Colorful Grid Accent 4" w:uiPriority="73"/>
-    <w:lsdException w:name="Light Shading Accent 5" w:uiPriority="60"/>
-    <w:lsdException w:name="Light List Accent 5" w:uiPriority="61"/>
-    <w:lsdException w:name="Light Grid Accent 5" w:uiPriority="62"/>
-    <w:lsdException w:name="Medium Shading 1 Accent 5" w:uiPriority="63"/>
-    <w:lsdException w:name="Medium Shading 2 Accent 5" w:uiPriority="64"/>
-    <w:lsdException w:name="Medium List 1 Accent 5" w:uiPriority="65"/>
-    <w:lsdException w:name="Medium List 2 Accent 5" w:uiPriority="66"/>
-    <w:lsdException w:name="Medium Grid 1 Accent 5" w:uiPriority="67"/>
-    <w:lsdException w:name="Medium Grid 2 Accent 5" w:uiPriority="68"/>
-    <w:lsdException w:name="Medium Grid 3 Accent 5" w:uiPriority="69"/>
-    <w:lsdException w:name="Dark List Accent 5" w:uiPriority="70"/>
-    <w:lsdException w:name="Colorful Shading Accent 5" w:uiPriority="71"/>
-    <w:lsdException w:name="Colorful List Accent 5" w:uiPriority="72"/>
-    <w:lsdException w:name="Colorful Grid Accent 5" w:uiPriority="73"/>
-    <w:lsdException w:name="Light Shading Accent 6" w:uiPriority="60"/>
-    <w:lsdException w:name="Light List Accent 6" w:uiPriority="61"/>
-    <w:lsdException w:name="Light Grid Accent 6" w:uiPriority="62"/>
-    <w:lsdException w:name="Medium Shading 1 Accent 6" w:uiPriority="63"/>
-    <w:lsdException w:name="Medium Shading 2 Accent 6" w:uiPriority="64"/>
-    <w:lsdException w:name="Medium List 1 Accent 6" w:uiPriority="65"/>
-    <w:lsdException w:name="Medium List 2 Accent 6" w:uiPriority="66"/>
-    <w:lsdException w:name="Medium Grid 1 Accent 6" w:uiPriority="67"/>
-    <w:lsdException w:name="Medium Grid 2 Accent 6" w:uiPriority="68"/>
-    <w:lsdException w:name="Medium Grid 3 Accent 6" w:uiPriority="69"/>
-    <w:lsdException w:name="Dark List Accent 6" w:uiPriority="70"/>
-    <w:lsdException w:name="Colorful Shading Accent 6" w:uiPriority="71"/>
-    <w:lsdException w:name="Colorful List Accent 6" w:uiPriority="72"/>
-    <w:lsdException w:name="Colorful Grid Accent 6" w:uiPriority="73"/>
-    <w:lsdException w:name="Subtle Emphasis" w:uiPriority="19" w:qFormat="1"/>
-    <w:lsdException w:name="Intense Emphasis" w:uiPriority="21" w:qFormat="1"/>
-    <w:lsdException w:name="Subtle Reference" w:uiPriority="31" w:qFormat="1"/>
-    <w:lsdException w:name="Intense Reference" w:uiPriority="32" w:qFormat="1"/>
-    <w:lsdException w:name="Book Title" w:uiPriority="33" w:qFormat="1"/>
-    <w:lsdException w:name="Bibliography" w:semiHidden="1" w:uiPriority="37" w:unhideWhenUsed="1"/>
-    <w:lsdException w:name="TOC Heading" w:semiHidden="1" w:uiPriority="39" w:unhideWhenUsed="1" w:qFormat="1"/>
-    <w:lsdException w:name="Plain Table 1" w:uiPriority="41"/>
-    <w:lsdException w:name="Plain Table 2" w:uiPriority="42"/>
-    <w:lsdException w:name="Plain Table 3" w:uiPriority="43"/>
-    <w:lsdException w:name="Plain Table 4" w:uiPriority="44"/>
-    <w:lsdException w:name="Plain Table 5" w:uiPriority="45"/>
-    <w:lsdException w:name="Grid Table Light" w:uiPriority="40"/>
-    <w:lsdException w:name="Grid Table 1 Light" w:uiPriority="46"/>
-    <w:lsdException w:name="Grid Table 2" w:uiPriority="47"/>
-    <w:lsdException w:name="Grid Table 3" w:uiPriority="48"/>
-    <w:lsdException w:name="Grid Table 4" w:uiPriority="49"/>
-    <w:lsdException w:name="Grid Table 5 Dark" w:uiPriority="50"/>
-    <w:lsdException w:name="Grid Table 6 Colorful" w:uiPriority="51"/>
-    <w:lsdException w:name="Grid Table 7 Colorful" w:uiPriority="52"/>
-    <w:lsdException w:name="Grid Table 1 Light Accent 1" w:uiPriority="46"/>
-    <w:lsdException w:name="Grid Table 2 Accent 1" w:uiPriority="47"/>
-    <w:lsdException w:name="Grid Table 3 Accent 1" w:uiPriority="48"/>
-    <w:lsdException w:name="Grid Table 4 Accent 1" w:uiPriority="49"/>
-    <w:lsdException w:name="Grid Table 5 Dark Accent 1" w:uiPriority="50"/>
-    <w:lsdException w:name="Grid Table 6 Colorful Accent 1" w:uiPriority="51"/>
-    <w:lsdException w:name="Grid Table 7 Colorful Accent 1" w:uiPriority="52"/>
-    <w:lsdException w:name="Grid Table 1 Light Accent 2" w:uiPriority="46"/>
-    <w:lsdException w:name="Grid Table 2 Accent 2" w:uiPriority="47"/>
-    <w:lsdException w:name="Grid Table 3 Accent 2" w:uiPriority="48"/>
-    <w:lsdException w:name="Grid Table 4 Accent 2" w:uiPriority="49"/>
-    <w:lsdException w:name="Grid Table 5 Dark Accent 2" w:uiPriority="50"/>
-    <w:lsdException w:name="Grid Table 6 Colorful Accent 2" w:uiPriority="51"/>
-    <w:lsdException w:name="Grid Table 7 Colorful Accent 2" w:uiPriority="52"/>
-    <w:lsdException w:name="Grid Table 1 Light Accent 3" w:uiPriority="46"/>
-    <w:lsdException w:name="Grid Table 2 Accent 3" w:uiPriority="47"/>
-    <w:lsdException w:name="Grid Table 3 Accent 3" w:uiPriority="48"/>
-    <w:lsdException w:name="Grid Table 4 Accent 3" w:uiPriority="49"/>
-    <w:lsdException w:name="Grid Table 5 Dark Accent 3" w:uiPriority="50"/>
-    <w:lsdException w:name="Grid Table 6 Colorful Accent 3" w:uiPriority="51"/>
-    <w:lsdException w:name="Grid Table 7 Colorful Accent 3" w:uiPriority="52"/>
-    <w:lsdException w:name="Grid Table 1 Light Accent 4" w:uiPriority="46"/>
-    <w:lsdException w:name="Grid Table 2 Accent 4" w:uiPriority="47"/>
-    <w:lsdException w:name="Grid Table 3 Accent 4" w:uiPriority="48"/>
-    <w:lsdException w:name="Grid Table 4 Accent 4" w:uiPriority="49"/>
-    <w:lsdException w:name="Grid Table 5 Dark Accent 4" w:uiPriority="50"/>
-    <w:lsdException w:name="Grid Table 6 Colorful Accent 4" w:uiPriority="51"/>
-    <w:lsdException w:name="Grid Table 7 Colorful Accent 4" w:uiPriority="52"/>
-    <w:lsdException w:name="Grid Table 1 Light Accent 5" w:uiPriority="46"/>
-    <w:lsdException w:name="Grid Table 2 Accent 5" w:uiPriority="47"/>
-    <w:lsdException w:name="Grid Table 3 Accent 5" w:uiPriority="48"/>
-    <w:lsdException w:name="Grid Table 4 Accent 5" w:uiPriority="49"/>
-    <w:lsdException w:name="Grid Table 5 Dark Accent 5" w:uiPriority="50"/>
-    <w:lsdException w:name="Grid Table 6 Colorful Accent 5" w:uiPriority="51"/>
-    <w:lsdException w:name="Grid Table 7 Colorful Accent 5" w:uiPriority="52"/>
-    <w:lsdException w:name="Grid Table 1 Light Accent 6" w:uiPriority="46"/>
-    <w:lsdException w:name="Grid Table 2 Accent 6" w:uiPriority="47"/>
-    <w:lsdException w:name="Grid Table 3 Accent 6" w:uiPriority="48"/>
-    <w:lsdException w:name="Grid Table 4 Accent 6" w:uiPriority="49"/>
-    <w:lsdException w:name="Grid Table 5 Dark Accent 6" w:uiPriority="50"/>
-    <w:lsdException w:name="Grid Table 6 Colorful Accent 6" w:uiPriority="51"/>
-    <w:lsdException w:name="Grid Table 7 Colorful Accent 6" w:uiPriority="52"/>
-    <w:lsdException w:name="List Table 1 Light" w:uiPriority="46"/>
-    <w:lsdException w:name="List Table 2" w:uiPriority="47"/>
-    <w:lsdException w:name="List Table 3" w:uiPriority="48"/>
-    <w:lsdException w:name="List Table 4" w:uiPriority="49"/>
-    <w:lsdException w:name="List Table 5 Dark" w:uiPriority="50"/>
-    <w:lsdException w:name="List Table 6 Colorful" w:uiPriority="51"/>
-    <w:lsdException w:name="List Table 7 Colorful" w:uiPriority="52"/>
-    <w:lsdException w:name="List Table 1 Light Accent 1" w:uiPriority="46"/>
-    <w:lsdException w:name="List Table 2 Accent 1" w:uiPriority="47"/>
-    <w:lsdException w:name="List Table 3 Accent 1" w:uiPriority="48"/>
-    <w:lsdException w:name="List Table 4 Accent 1" w:uiPriority="49"/>
-    <w:lsdException w:name="List Table 5 Dark Accent 1" w:uiPriority="50"/>
-    <w:lsdException w:name="List Table 6 Colorful Accent 1" w:uiPriority="51"/>
-    <w:lsdException w:name="List Table 7 Colorful Accent 1" w:uiPriority="52"/>
-    <w:lsdException w:name="List Table 1 Light Accent 2" w:uiPriority="46"/>
-    <w:lsdException w:name="List Table 2 Accent 2" w:uiPriority="47"/>
-    <w:lsdException w:name="List Table 3 Accent 2" w:uiPriority="48"/>
-    <w:lsdException w:name="List Table 4 Accent 2" w:uiPriority="49"/>
-    <w:lsdException w:name="List Table 5 Dark Accent 2" w:uiPriority="50"/>
-    <w:lsdException w:name="List Table 6 Colorful Accent 2" w:uiPriority="51"/>
-    <w:lsdException w:name="List Table 7 Colorful Accent 2" w:uiPriority="52"/>
-    <w:lsdException w:name="List Table 1 Light Accent 3" w:uiPriority="46"/>
-    <w:lsdException w:name="List Table 2 Accent 3" w:uiPriority="47"/>
-    <w:lsdException w:name="List Table 3 Accent 3" w:uiPriority="48"/>
-    <w:lsdException w:name="List Table 4 Accent 3" w:uiPriority="49"/>
-    <w:lsdException w:name="List Table 5 Dark Accent 3" w:uiPriority="50"/>
-    <w:lsdException w:name="List Table 6 Colorful Accent 3" w:uiPriority="51"/>
-    <w:lsdException w:name="List Table 7 Colorful Accent 3" w:uiPriority="52"/>
-    <w:lsdException w:name="List Table 1 Light Accent 4" w:uiPriority="46"/>
-    <w:lsdException w:name="List Table 2 Accent 4" w:uiPriority="47"/>
-    <w:lsdException w:name="List Table 3 Accent 4" w:uiPriority="48"/>
-    <w:lsdException w:name="List Table 4 Accent 4" w:uiPriority="49"/>
-    <w:lsdException w:name="List Table 5 Dark Accent 4" w:uiPriority="50"/>
-    <w:lsdException w:name="List Table 6 Colorful Accent 4" w:uiPriority="51"/>
-    <w:lsdException w:name="List Table 7 Colorful Accent 4" w:uiPriority="52"/>
-    <w:lsdException w:name="List Table 1 Light Accent 5" w:uiPriority="46"/>
-    <w:lsdException w:name="List Table 2 Accent 5" w:uiPriority="47"/>
-    <w:lsdException w:name="List Table 3 Accent 5" w:uiPriority="48"/>
-    <w:lsdException w:name="List Table 4 Accent 5" w:uiPriority="49"/>
-    <w:lsdException w:name="List Table 5 Dark Accent 5" w:uiPriority="50"/>
-    <w:lsdException w:name="List Table 6 Colorful Accent 5" w:uiPriority="51"/>
-    <w:lsdException w:name="List Table 7 Colorful Accent 5" w:uiPriority="52"/>
-    <w:lsdException w:name="List Table 1 Light Accent 6" w:uiPriority="46"/>
-    <w:lsdException w:name="List Table 2 Accent 6" w:uiPriority="47"/>
-    <w:lsdException w:name="List Table 3 Accent 6" w:uiPriority="48"/>
-    <w:lsdException w:name="List Table 4 Accent 6" w:uiPriority="49"/>
-    <w:lsdException w:name="List Table 5 Dark Accent 6" w:uiPriority="50"/>
-    <w:lsdException w:name="List Table 6 Colorful Accent 6" w:uiPriority="51"/>
-    <w:lsdException w:name="List Table 7 Colorful Accent 6" w:uiPriority="52"/>
+  <w:latentStyles w:defLockedState="0" w:defUIPriority="99" w:defSemiHidden="1" w:defUnhideWhenUsed="1" w:defQFormat="0" w:count="267">
+    <w:lsdException w:name="Normal" w:semiHidden="0" w:uiPriority="0" w:unhideWhenUsed="0" w:qFormat="1"/>
+    <w:lsdException w:name="heading 1" w:semiHidden="0" w:uiPriority="9" w:unhideWhenUsed="0" w:qFormat="1"/>
+    <w:lsdException w:name="heading 2" w:uiPriority="9" w:qFormat="1"/>
+    <w:lsdException w:name="heading 3" w:uiPriority="9" w:qFormat="1"/>
+    <w:lsdException w:name="heading 4" w:uiPriority="9" w:qFormat="1"/>
+    <w:lsdException w:name="heading 5" w:uiPriority="9" w:qFormat="1"/>
+    <w:lsdException w:name="heading 6" w:uiPriority="9" w:qFormat="1"/>
+    <w:lsdException w:name="heading 7" w:uiPriority="9" w:qFormat="1"/>
+    <w:lsdException w:name="heading 8" w:uiPriority="9" w:qFormat="1"/>
+    <w:lsdException w:name="heading 9" w:uiPriority="9" w:qFormat="1"/>
+    <w:lsdException w:name="toc 1" w:uiPriority="39"/>
+    <w:lsdException w:name="toc 2" w:uiPriority="39"/>
+    <w:lsdException w:name="toc 3" w:uiPriority="39"/>
+    <w:lsdException w:name="toc 4" w:uiPriority="39"/>
+    <w:lsdException w:name="toc 5" w:uiPriority="39"/>
+    <w:lsdException w:name="toc 6" w:uiPriority="39"/>
+    <w:lsdException w:name="toc 7" w:uiPriority="39"/>
+    <w:lsdException w:name="toc 8" w:uiPriority="39"/>
+    <w:lsdException w:name="toc 9" w:uiPriority="39"/>
+    <w:lsdException w:name="caption" w:uiPriority="35" w:qFormat="1"/>
+    <w:lsdException w:name="Title" w:semiHidden="0" w:uiPriority="10" w:unhideWhenUsed="0" w:qFormat="1"/>
+    <w:lsdException w:name="Default Paragraph Font" w:uiPriority="1"/>
+    <w:lsdException w:name="Subtitle" w:semiHidden="0" w:uiPriority="11" w:unhideWhenUsed="0" w:qFormat="1"/>
+    <w:lsdException w:name="Strong" w:semiHidden="0" w:uiPriority="22" w:unhideWhenUsed="0" w:qFormat="1"/>
+    <w:lsdException w:name="Emphasis" w:semiHidden="0" w:uiPriority="20" w:unhideWhenUsed="0" w:qFormat="1"/>
+    <w:lsdException w:name="Table Grid" w:semiHidden="0" w:uiPriority="59" w:unhideWhenUsed="0"/>
+    <w:lsdException w:name="Placeholder Text" w:unhideWhenUsed="0"/>
+    <w:lsdException w:name="No Spacing" w:semiHidden="0" w:uiPriority="1" w:unhideWhenUsed="0" w:qFormat="1"/>
+    <w:lsdException w:name="Light Shading" w:semiHidden="0" w:uiPriority="60" w:unhideWhenUsed="0"/>
+    <w:lsdException w:name="Light List" w:semiHidden="0" w:uiPriority="61" w:unhideWhenUsed="0"/>
+    <w:lsdException w:name="Light Grid" w:semiHidden="0" w:uiPriority="62" w:unhideWhenUsed="0"/>
+    <w:lsdException w:name="Medium Shading 1" w:semiHidden="0" w:uiPriority="63" w:unhideWhenUsed="0"/>
+    <w:lsdException w:name="Medium Shading 2" w:semiHidden="0" w:uiPriority="64" w:unhideWhenUsed="0"/>
+    <w:lsdException w:name="Medium List 1" w:semiHidden="0" w:uiPriority="65" w:unhideWhenUsed="0"/>
+    <w:lsdException w:name="Medium List 2" w:semiHidden="0" w:uiPriority="66" w:unhideWhenUsed="0"/>
+    <w:lsdException w:name="Medium Grid 1" w:semiHidden="0" w:uiPriority="67" w:unhideWhenUsed="0"/>
+    <w:lsdException w:name="Medium Grid 2" w:semiHidden="0" w:uiPriority="68" w:unhideWhenUsed="0"/>
+    <w:lsdException w:name="Medium Grid 3" w:semiHidden="0" w:uiPriority="69" w:unhideWhenUsed="0"/>
+    <w:lsdException w:name="Dark List" w:semiHidden="0" w:uiPriority="70" w:unhideWhenUsed="0"/>
+    <w:lsdException w:name="Colorful Shading" w:semiHidden="0" w:uiPriority="71" w:unhideWhenUsed="0"/>
+    <w:lsdException w:name="Colorful List" w:semiHidden="0" w:uiPriority="72" w:unhideWhenUsed="0"/>
+    <w:lsdException w:name="Colorful Grid" w:semiHidden="0" w:uiPriority="73" w:unhideWhenUsed="0"/>
+    <w:lsdException w:name="Light Shading Accent 1" w:semiHidden="0" w:uiPriority="60" w:unhideWhenUsed="0"/>
+    <w:lsdException w:name="Light List Accent 1" w:semiHidden="0" w:uiPriority="61" w:unhideWhenUsed="0"/>
+    <w:lsdException w:name="Light Grid Accent 1" w:semiHidden="0" w:uiPriority="62" w:unhideWhenUsed="0"/>
+    <w:lsdException w:name="Medium Shading 1 Accent 1" w:semiHidden="0" w:uiPriority="63" w:unhideWhenUsed="0"/>
+    <w:lsdException w:name="Medium Shading 2 Accent 1" w:semiHidden="0" w:uiPriority="64" w:unhideWhenUsed="0"/>
+    <w:lsdException w:name="Medium List 1 Accent 1" w:semiHidden="0" w:uiPriority="65" w:unhideWhenUsed="0"/>
+    <w:lsdException w:name="Revision" w:unhideWhenUsed="0"/>
+    <w:lsdException w:name="List Paragraph" w:semiHidden="0" w:uiPriority="34" w:unhideWhenUsed="0" w:qFormat="1"/>
+    <w:lsdException w:name="Quote" w:semiHidden="0" w:uiPriority="29" w:unhideWhenUsed="0" w:qFormat="1"/>
+    <w:lsdException w:name="Intense Quote" w:semiHidden="0" w:uiPriority="30" w:unhideWhenUsed="0" w:qFormat="1"/>
+    <w:lsdException w:name="Medium List 2 Accent 1" w:semiHidden="0" w:uiPriority="66" w:unhideWhenUsed="0"/>
+    <w:lsdException w:name="Medium Grid 1 Accent 1" w:semiHidden="0" w:uiPriority="67" w:unhideWhenUsed="0"/>
+    <w:lsdException w:name="Medium Grid 2 Accent 1" w:semiHidden="0" w:uiPriority="68" w:unhideWhenUsed="0"/>
+    <w:lsdException w:name="Medium Grid 3 Accent 1" w:semiHidden="0" w:uiPriority="69" w:unhideWhenUsed="0"/>
+    <w:lsdException w:name="Dark List Accent 1" w:semiHidden="0" w:uiPriority="70" w:unhideWhenUsed="0"/>
+    <w:lsdException w:name="Colorful Shading Accent 1" w:semiHidden="0" w:uiPriority="71" w:unhideWhenUsed="0"/>
+    <w:lsdException w:name="Colorful List Accent 1" w:semiHidden="0" w:uiPriority="72" w:unhideWhenUsed="0"/>
+    <w:lsdException w:name="Colorful Grid Accent 1" w:semiHidden="0" w:uiPriority="73" w:unhideWhenUsed="0"/>
+    <w:lsdException w:name="Light Shading Accent 2" w:semiHidden="0" w:uiPriority="60" w:unhideWhenUsed="0"/>
+    <w:lsdException w:name="Light List Accent 2" w:semiHidden="0" w:uiPriority="61" w:unhideWhenUsed="0"/>
+    <w:lsdException w:name="Light Grid Accent 2" w:semiHidden="0" w:uiPriority="62" w:unhideWhenUsed="0"/>
+    <w:lsdException w:name="Medium Shading 1 Accent 2" w:semiHidden="0" w:uiPriority="63" w:unhideWhenUsed="0"/>
+    <w:lsdException w:name="Medium Shading 2 Accent 2" w:semiHidden="0" w:uiPriority="64" w:unhideWhenUsed="0"/>
+    <w:lsdException w:name="Medium List 1 Accent 2" w:semiHidden="0" w:uiPriority="65" w:unhideWhenUsed="0"/>
+    <w:lsdException w:name="Medium List 2 Accent 2" w:semiHidden="0" w:uiPriority="66" w:unhideWhenUsed="0"/>
+    <w:lsdException w:name="Medium Grid 1 Accent 2" w:semiHidden="0" w:uiPriority="67" w:unhideWhenUsed="0"/>
+    <w:lsdException w:name="Medium Grid 2 Accent 2" w:semiHidden="0" w:uiPriority="68" w:unhideWhenUsed="0"/>
+    <w:lsdException w:name="Medium Grid 3 Accent 2" w:semiHidden="0" w:uiPriority="69" w:unhideWhenUsed="0"/>
+    <w:lsdException w:name="Dark List Accent 2" w:semiHidden="0" w:uiPriority="70" w:unhideWhenUsed="0"/>
+    <w:lsdException w:name="Colorful Shading Accent 2" w:semiHidden="0" w:uiPriority="71" w:unhideWhenUsed="0"/>
+    <w:lsdException w:name="Colorful List Accent 2" w:semiHidden="0" w:uiPriority="72" w:unhideWhenUsed="0"/>
+    <w:lsdException w:name="Colorful Grid Accent 2" w:semiHidden="0" w:uiPriority="73" w:unhideWhenUsed="0"/>
+    <w:lsdException w:name="Light Shading Accent 3" w:semiHidden="0" w:uiPriority="60" w:unhideWhenUsed="0"/>
+    <w:lsdException w:name="Light List Accent 3" w:semiHidden="0" w:uiPriority="61" w:unhideWhenUsed="0"/>
+    <w:lsdException w:name="Light Grid Accent 3" w:semiHidden="0" w:uiPriority="62" w:unhideWhenUsed="0"/>
+    <w:lsdException w:name="Medium Shading 1 Accent 3" w:semiHidden="0" w:uiPriority="63" w:unhideWhenUsed="0"/>
+    <w:lsdException w:name="Medium Shading 2 Accent 3" w:semiHidden="0" w:uiPriority="64" w:unhideWhenUsed="0"/>
+    <w:lsdException w:name="Medium List 1 Accent 3" w:semiHidden="0" w:uiPriority="65" w:unhideWhenUsed="0"/>
+    <w:lsdException w:name="Medium List 2 Accent 3" w:semiHidden="0" w:uiPriority="66" w:unhideWhenUsed="0"/>
+    <w:lsdException w:name="Medium Grid 1 Accent 3" w:semiHidden="0" w:uiPriority="67" w:unhideWhenUsed="0"/>
+    <w:lsdException w:name="Medium Grid 2 Accent 3" w:semiHidden="0" w:uiPriority="68" w:unhideWhenUsed="0"/>
+    <w:lsdException w:name="Medium Grid 3 Accent 3" w:semiHidden="0" w:uiPriority="69" w:unhideWhenUsed="0"/>
+    <w:lsdException w:name="Dark List Accent 3" w:semiHidden="0" w:uiPriority="70" w:unhideWhenUsed="0"/>
+    <w:lsdException w:name="Colorful Shading Accent 3" w:semiHidden="0" w:uiPriority="71" w:unhideWhenUsed="0"/>
+    <w:lsdException w:name="Colorful List Accent 3" w:semiHidden="0" w:uiPriority="72" w:unhideWhenUsed="0"/>
+    <w:lsdException w:name="Colorful Grid Accent 3" w:semiHidden="0" w:uiPriority="73" w:unhideWhenUsed="0"/>
+    <w:lsdException w:name="Light Shading Accent 4" w:semiHidden="0" w:uiPriority="60" w:unhideWhenUsed="0"/>
+    <w:lsdException w:name="Light List Accent 4" w:semiHidden="0" w:uiPriority="61" w:unhideWhenUsed="0"/>
+    <w:lsdException w:name="Light Grid Accent 4" w:semiHidden="0" w:uiPriority="62" w:unhideWhenUsed="0"/>
+    <w:lsdException w:name="Medium Shading 1 Accent 4" w:semiHidden="0" w:uiPriority="63" w:unhideWhenUsed="0"/>
+    <w:lsdException w:name="Medium Shading 2 Accent 4" w:semiHidden="0" w:uiPriority="64" w:unhideWhenUsed="0"/>
+    <w:lsdException w:name="Medium List 1 Accent 4" w:semiHidden="0" w:uiPriority="65" w:unhideWhenUsed="0"/>
+    <w:lsdException w:name="Medium List 2 Accent 4" w:semiHidden="0" w:uiPriority="66" w:unhideWhenUsed="0"/>
+    <w:lsdException w:name="Medium Grid 1 Accent 4" w:semiHidden="0" w:uiPriority="67" w:unhideWhenUsed="0"/>
+    <w:lsdException w:name="Medium Grid 2 Accent 4" w:semiHidden="0" w:uiPriority="68" w:unhideWhenUsed="0"/>
+    <w:lsdException w:name="Medium Grid 3 Accent 4" w:semiHidden="0" w:uiPriority="69" w:unhideWhenUsed="0"/>
+    <w:lsdException w:name="Dark List Accent 4" w:semiHidden="0" w:uiPriority="70" w:unhideWhenUsed="0"/>
+    <w:lsdException w:name="Colorful Shading Accent 4" w:semiHidden="0" w:uiPriority="71" w:unhideWhenUsed="0"/>
+    <w:lsdException w:name="Colorful List Accent 4" w:semiHidden="0" w:uiPriority="72" w:unhideWhenUsed="0"/>
+    <w:lsdException w:name="Colorful Grid Accent 4" w:semiHidden="0" w:uiPriority="73" w:unhideWhenUsed="0"/>
+    <w:lsdException w:name="Light Shading Accent 5" w:semiHidden="0" w:uiPriority="60" w:unhideWhenUsed="0"/>
+    <w:lsdException w:name="Light List Accent 5" w:semiHidden="0" w:uiPriority="61" w:unhideWhenUsed="0"/>
+    <w:lsdException w:name="Light Grid Accent 5" w:semiHidden="0" w:uiPriority="62" w:unhideWhenUsed="0"/>
+    <w:lsdException w:name="Medium Shading 1 Accent 5" w:semiHidden="0" w:uiPriority="63" w:unhideWhenUsed="0"/>
+    <w:lsdException w:name="Medium Shading 2 Accent 5" w:semiHidden="0" w:uiPriority="64" w:unhideWhenUsed="0"/>
+    <w:lsdException w:name="Medium List 1 Accent 5" w:semiHidden="0" w:uiPriority="65" w:unhideWhenUsed="0"/>
+    <w:lsdException w:name="Medium List 2 Accent 5" w:semiHidden="0" w:uiPriority="66" w:unhideWhenUsed="0"/>
+    <w:lsdException w:name="Medium Grid 1 Accent 5" w:semiHidden="0" w:uiPriority="67" w:unhideWhenUsed="0"/>
+    <w:lsdException w:name="Medium Grid 2 Accent 5" w:semiHidden="0" w:uiPriority="68" w:unhideWhenUsed="0"/>
+    <w:lsdException w:name="Medium Grid 3 Accent 5" w:semiHidden="0" w:uiPriority="69" w:unhideWhenUsed="0"/>
+    <w:lsdException w:name="Dark List Accent 5" w:semiHidden="0" w:uiPriority="70" w:unhideWhenUsed="0"/>
+    <w:lsdException w:name="Colorful Shading Accent 5" w:semiHidden="0" w:uiPriority="71" w:unhideWhenUsed="0"/>
+    <w:lsdException w:name="Colorful List Accent 5" w:semiHidden="0" w:uiPriority="72" w:unhideWhenUsed="0"/>
+    <w:lsdException w:name="Colorful Grid Accent 5" w:semiHidden="0" w:uiPriority="73" w:unhideWhenUsed="0"/>
+    <w:lsdException w:name="Light Shading Accent 6" w:semiHidden="0" w:uiPriority="60" w:unhideWhenUsed="0"/>
+    <w:lsdException w:name="Light List Accent 6" w:semiHidden="0" w:uiPriority="61" w:unhideWhenUsed="0"/>
+    <w:lsdException w:name="Light Grid Accent 6" w:semiHidden="0" w:uiPriority="62" w:unhideWhenUsed="0"/>
+    <w:lsdException w:name="Medium Shading 1 Accent 6" w:semiHidden="0" w:uiPriority="63" w:unhideWhenUsed="0"/>
+    <w:lsdException w:name="Medium Shading 2 Accent 6" w:semiHidden="0" w:uiPriority="64" w:unhideWhenUsed="0"/>
+    <w:lsdException w:name="Medium List 1 Accent 6" w:semiHidden="0" w:uiPriority="65" w:unhideWhenUsed="0"/>
+    <w:lsdException w:name="Medium List 2 Accent 6" w:semiHidden="0" w:uiPriority="66" w:unhideWhenUsed="0"/>
+    <w:lsdException w:name="Medium Grid 1 Accent 6" w:semiHidden="0" w:uiPriority="67" w:unhideWhenUsed="0"/>
+    <w:lsdException w:name="Medium Grid 2 Accent 6" w:semiHidden="0" w:uiPriority="68" w:unhideWhenUsed="0"/>
+    <w:lsdException w:name="Medium Grid 3 Accent 6" w:semiHidden="0" w:uiPriority="69" w:unhideWhenUsed="0"/>
+    <w:lsdException w:name="Dark List Accent 6" w:semiHidden="0" w:uiPriority="70" w:unhideWhenUsed="0"/>
+    <w:lsdException w:name="Colorful Shading Accent 6" w:semiHidden="0" w:uiPriority="71" w:unhideWhenUsed="0"/>
+    <w:lsdException w:name="Colorful List Accent 6" w:semiHidden="0" w:uiPriority="72" w:unhideWhenUsed="0"/>
+    <w:lsdException w:name="Colorful Grid Accent 6" w:semiHidden="0" w:uiPriority="73" w:unhideWhenUsed="0"/>
+    <w:lsdException w:name="Subtle Emphasis" w:semiHidden="0" w:uiPriority="19" w:unhideWhenUsed="0" w:qFormat="1"/>
+    <w:lsdException w:name="Intense Emphasis" w:semiHidden="0" w:uiPriority="21" w:unhideWhenUsed="0" w:qFormat="1"/>
+    <w:lsdException w:name="Subtle Reference" w:semiHidden="0" w:uiPriority="31" w:unhideWhenUsed="0" w:qFormat="1"/>
+    <w:lsdException w:name="Intense Reference" w:semiHidden="0" w:uiPriority="32" w:unhideWhenUsed="0" w:qFormat="1"/>
+    <w:lsdException w:name="Book Title" w:semiHidden="0" w:uiPriority="33" w:unhideWhenUsed="0" w:qFormat="1"/>
+    <w:lsdException w:name="Bibliography" w:uiPriority="37"/>
+    <w:lsdException w:name="TOC Heading" w:uiPriority="39" w:qFormat="1"/>
   </w:latentStyles>
   <w:style w:type="paragraph" w:default="1" w:styleId="Normal">
     <w:name w:val="Normal"/>
@@ -3078,11 +3804,11 @@
       <w:lang w:val="es-AR" w:eastAsia="es-AR"/>
     </w:rPr>
   </w:style>
-  <w:style w:type="paragraph" w:styleId="Heading1">
+  <w:style w:type="paragraph" w:styleId="Ttulo1">
     <w:name w:val="heading 1"/>
     <w:basedOn w:val="Normal"/>
     <w:next w:val="Normal"/>
-    <w:link w:val="Heading1Char"/>
+    <w:link w:val="Ttulo1Car"/>
     <w:uiPriority w:val="9"/>
     <w:qFormat/>
     <w:rsid w:val="00F91052"/>
@@ -3101,11 +3827,11 @@
       <w:szCs w:val="28"/>
     </w:rPr>
   </w:style>
-  <w:style w:type="paragraph" w:styleId="Heading2">
+  <w:style w:type="paragraph" w:styleId="Ttulo2">
     <w:name w:val="heading 2"/>
     <w:basedOn w:val="Normal"/>
     <w:next w:val="Normal"/>
-    <w:link w:val="Heading2Char"/>
+    <w:link w:val="Ttulo2Car"/>
     <w:uiPriority w:val="9"/>
     <w:unhideWhenUsed/>
     <w:qFormat/>
@@ -3125,16 +3851,18 @@
       <w:szCs w:val="26"/>
     </w:rPr>
   </w:style>
-  <w:style w:type="character" w:default="1" w:styleId="DefaultParagraphFont">
+  <w:style w:type="character" w:default="1" w:styleId="Fuentedeprrafopredeter">
     <w:name w:val="Default Paragraph Font"/>
     <w:uiPriority w:val="1"/>
+    <w:semiHidden/>
     <w:unhideWhenUsed/>
   </w:style>
-  <w:style w:type="table" w:default="1" w:styleId="TableNormal">
+  <w:style w:type="table" w:default="1" w:styleId="Tablanormal">
     <w:name w:val="Normal Table"/>
     <w:uiPriority w:val="99"/>
     <w:semiHidden/>
     <w:unhideWhenUsed/>
+    <w:qFormat/>
     <w:tblPr>
       <w:tblInd w:w="0" w:type="dxa"/>
       <w:tblCellMar>
@@ -3145,16 +3873,16 @@
       </w:tblCellMar>
     </w:tblPr>
   </w:style>
-  <w:style w:type="numbering" w:default="1" w:styleId="NoList">
+  <w:style w:type="numbering" w:default="1" w:styleId="Sinlista">
     <w:name w:val="No List"/>
     <w:uiPriority w:val="99"/>
     <w:semiHidden/>
     <w:unhideWhenUsed/>
   </w:style>
-  <w:style w:type="character" w:customStyle="1" w:styleId="Heading1Char">
-    <w:name w:val="Heading 1 Char"/>
-    <w:basedOn w:val="DefaultParagraphFont"/>
-    <w:link w:val="Heading1"/>
+  <w:style w:type="character" w:customStyle="1" w:styleId="Ttulo1Car">
+    <w:name w:val="Título 1 Car"/>
+    <w:basedOn w:val="Fuentedeprrafopredeter"/>
+    <w:link w:val="Ttulo1"/>
     <w:uiPriority w:val="9"/>
     <w:rsid w:val="00F91052"/>
     <w:rPr>
@@ -3167,10 +3895,10 @@
       <w:lang w:val="es-AR" w:eastAsia="es-AR"/>
     </w:rPr>
   </w:style>
-  <w:style w:type="character" w:customStyle="1" w:styleId="Heading2Char">
-    <w:name w:val="Heading 2 Char"/>
-    <w:basedOn w:val="DefaultParagraphFont"/>
-    <w:link w:val="Heading2"/>
+  <w:style w:type="character" w:customStyle="1" w:styleId="Ttulo2Car">
+    <w:name w:val="Título 2 Car"/>
+    <w:basedOn w:val="Fuentedeprrafopredeter"/>
+    <w:link w:val="Ttulo2"/>
     <w:uiPriority w:val="9"/>
     <w:rsid w:val="00F91052"/>
     <w:rPr>
@@ -3183,7 +3911,7 @@
       <w:lang w:val="es-AR" w:eastAsia="es-AR"/>
     </w:rPr>
   </w:style>
-  <w:style w:type="paragraph" w:styleId="ListParagraph">
+  <w:style w:type="paragraph" w:styleId="Prrafodelista">
     <w:name w:val="List Paragraph"/>
     <w:basedOn w:val="Normal"/>
     <w:uiPriority w:val="34"/>

</xml_diff>